<commit_message>
Finished lab 4. (Had to add a plot).
</commit_message>
<xml_diff>
--- a/Lab 4/Lab 4.docx
+++ b/Lab 4/Lab 4.docx
@@ -194,19 +194,7 @@
                     <w:rPr>
                       <w:rFonts w:ascii="Cambria Math" w:hAnsi="Cambria Math"/>
                     </w:rPr>
-                    <m:t>s</m:t>
-                  </m:r>
-                  <m:r>
-                    <w:rPr>
-                      <w:rFonts w:ascii="Cambria Math" w:hAnsi="Cambria Math"/>
-                    </w:rPr>
-                    <m:t>→</m:t>
-                  </m:r>
-                  <m:r>
-                    <w:rPr>
-                      <w:rFonts w:ascii="Cambria Math" w:hAnsi="Cambria Math"/>
-                    </w:rPr>
-                    <m:t>0</m:t>
+                    <m:t>s→0</m:t>
                   </m:r>
                 </m:lim>
               </m:limLow>
@@ -484,13 +472,7 @@
                 <w:rPr>
                   <w:rFonts w:ascii="Cambria Math" w:hAnsi="Cambria Math"/>
                 </w:rPr>
-                <m:t>*</m:t>
-              </m:r>
-              <m:r>
-                <w:rPr>
-                  <w:rFonts w:ascii="Cambria Math" w:hAnsi="Cambria Math"/>
-                </w:rPr>
-                <m:t>α</m:t>
+                <m:t>*α</m:t>
               </m:r>
             </m:den>
           </m:f>
@@ -617,6 +599,15 @@
     <w:p>
       <w:pPr>
         <w:spacing w:after="0" w:line="240" w:lineRule="auto"/>
+        <w:jc w:val="center"/>
+        <w:rPr>
+          <w:rFonts w:eastAsiaTheme="minorEastAsia"/>
+        </w:rPr>
+      </w:pPr>
+    </w:p>
+    <w:p>
+      <w:pPr>
+        <w:spacing w:after="0" w:line="240" w:lineRule="auto"/>
       </w:pPr>
       <w:r>
         <w:rPr>
@@ -651,19 +642,7 @@
                 <w:rPr>
                   <w:rFonts w:ascii="Cambria Math" w:hAnsi="Cambria Math"/>
                 </w:rPr>
-                <m:t>.5</m:t>
-              </m:r>
-              <m:r>
-                <w:rPr>
-                  <w:rFonts w:ascii="Cambria Math" w:hAnsi="Cambria Math"/>
-                </w:rPr>
-                <m:t xml:space="preserve"> s</m:t>
-              </m:r>
-              <m:r>
-                <w:rPr>
-                  <w:rFonts w:ascii="Cambria Math" w:hAnsi="Cambria Math"/>
-                </w:rPr>
-                <m:t xml:space="preserve"> + 50</m:t>
+                <m:t>.5 s + 50</m:t>
               </m:r>
             </m:num>
             <m:den>
@@ -671,13 +650,7 @@
                 <w:rPr>
                   <w:rFonts w:ascii="Cambria Math" w:hAnsi="Cambria Math"/>
                 </w:rPr>
-                <m:t>.1</m:t>
-              </m:r>
-              <m:r>
-                <w:rPr>
-                  <w:rFonts w:ascii="Cambria Math" w:hAnsi="Cambria Math"/>
-                </w:rPr>
-                <m:t>s + 1</m:t>
+                <m:t>.1s + 1</m:t>
               </m:r>
             </m:den>
           </m:f>
@@ -834,6 +807,7 @@
     </w:p>
     <w:p>
       <w:pPr>
+        <w:jc w:val="center"/>
         <w:rPr>
           <w:rFonts w:eastAsiaTheme="minorEastAsia"/>
         </w:rPr>
@@ -844,32 +818,17 @@
         </w:rPr>
         <w:br w:type="page"/>
       </w:r>
-    </w:p>
-    <w:p>
-      <w:pPr>
-        <w:spacing w:after="0" w:line="240" w:lineRule="auto"/>
-      </w:pPr>
-      <w:bookmarkStart w:id="0" w:name="_GoBack"/>
-      <w:bookmarkEnd w:id="0"/>
-      <w:r>
+      <w:r>
+        <w:rPr>
+          <w:rFonts w:eastAsiaTheme="minorEastAsia"/>
+          <w:noProof/>
+        </w:rPr>
         <w:lastRenderedPageBreak/>
-        <w:t>3</w:t>
-      </w:r>
-    </w:p>
-    <w:p>
-      <w:pPr>
-        <w:spacing w:after="0" w:line="240" w:lineRule="auto"/>
-        <w:jc w:val="center"/>
-      </w:pPr>
-      <w:r>
-        <w:rPr>
-          <w:noProof/>
-        </w:rPr>
         <w:drawing>
           <wp:inline distT="0" distB="0" distL="0" distR="0">
             <wp:extent cx="4267200" cy="3200400"/>
             <wp:effectExtent l="0" t="0" r="0" b="0"/>
-            <wp:docPr id="8" name="Picture 5"/>
+            <wp:docPr id="2" name="Picture 1"/>
             <wp:cNvGraphicFramePr>
               <a:graphicFrameLocks xmlns:a="http://schemas.openxmlformats.org/drawingml/2006/main" noChangeAspect="1"/>
             </wp:cNvGraphicFramePr>
@@ -877,7 +836,7 @@
               <a:graphicData uri="http://schemas.openxmlformats.org/drawingml/2006/picture">
                 <pic:pic xmlns:pic="http://schemas.openxmlformats.org/drawingml/2006/picture">
                   <pic:nvPicPr>
-                    <pic:cNvPr id="0" name="Picture 5"/>
+                    <pic:cNvPr id="0" name="Picture 1"/>
                     <pic:cNvPicPr>
                       <a:picLocks noChangeAspect="1" noChangeArrowheads="1"/>
                     </pic:cNvPicPr>
@@ -916,6 +875,72 @@
       <w:pPr>
         <w:spacing w:after="0" w:line="240" w:lineRule="auto"/>
       </w:pPr>
+      <w:bookmarkStart w:id="0" w:name="_GoBack"/>
+      <w:bookmarkEnd w:id="0"/>
+      <w:r>
+        <w:t>3</w:t>
+      </w:r>
+    </w:p>
+    <w:p>
+      <w:pPr>
+        <w:spacing w:after="0" w:line="240" w:lineRule="auto"/>
+        <w:jc w:val="center"/>
+      </w:pPr>
+      <w:r>
+        <w:rPr>
+          <w:noProof/>
+        </w:rPr>
+        <w:drawing>
+          <wp:inline distT="0" distB="0" distL="0" distR="0">
+            <wp:extent cx="4267200" cy="3200400"/>
+            <wp:effectExtent l="0" t="0" r="0" b="0"/>
+            <wp:docPr id="8" name="Picture 5"/>
+            <wp:cNvGraphicFramePr>
+              <a:graphicFrameLocks xmlns:a="http://schemas.openxmlformats.org/drawingml/2006/main" noChangeAspect="1"/>
+            </wp:cNvGraphicFramePr>
+            <a:graphic xmlns:a="http://schemas.openxmlformats.org/drawingml/2006/main">
+              <a:graphicData uri="http://schemas.openxmlformats.org/drawingml/2006/picture">
+                <pic:pic xmlns:pic="http://schemas.openxmlformats.org/drawingml/2006/picture">
+                  <pic:nvPicPr>
+                    <pic:cNvPr id="0" name="Picture 5"/>
+                    <pic:cNvPicPr>
+                      <a:picLocks noChangeAspect="1" noChangeArrowheads="1"/>
+                    </pic:cNvPicPr>
+                  </pic:nvPicPr>
+                  <pic:blipFill>
+                    <a:blip r:embed="rId6" cstate="print"/>
+                    <a:srcRect/>
+                    <a:stretch>
+                      <a:fillRect/>
+                    </a:stretch>
+                  </pic:blipFill>
+                  <pic:spPr bwMode="auto">
+                    <a:xfrm>
+                      <a:off x="0" y="0"/>
+                      <a:ext cx="4267200" cy="3200400"/>
+                    </a:xfrm>
+                    <a:prstGeom prst="rect">
+                      <a:avLst/>
+                    </a:prstGeom>
+                    <a:noFill/>
+                    <a:ln w="9525">
+                      <a:noFill/>
+                      <a:miter lim="800000"/>
+                      <a:headEnd/>
+                      <a:tailEnd/>
+                    </a:ln>
+                  </pic:spPr>
+                </pic:pic>
+              </a:graphicData>
+            </a:graphic>
+          </wp:inline>
+        </w:drawing>
+      </w:r>
+    </w:p>
+    <w:p>
+      <w:pPr>
+        <w:spacing w:after="0" w:line="240" w:lineRule="auto"/>
+      </w:pPr>
       <w:r>
         <w:t>M</w:t>
       </w:r>
@@ -970,6 +995,7 @@
         <w:rPr>
           <w:noProof/>
         </w:rPr>
+        <w:lastRenderedPageBreak/>
         <w:drawing>
           <wp:inline distT="0" distB="0" distL="0" distR="0">
             <wp:extent cx="5334000" cy="4000500"/>
@@ -988,7 +1014,7 @@
                     </pic:cNvPicPr>
                   </pic:nvPicPr>
                   <pic:blipFill>
-                    <a:blip r:embed="rId6" cstate="print"/>
+                    <a:blip r:embed="rId7" cstate="print"/>
                     <a:srcRect/>
                     <a:stretch>
                       <a:fillRect/>
@@ -1047,23 +1073,26 @@
       </w:r>
     </w:p>
     <w:p>
-      <w:pPr>
-        <w:autoSpaceDE w:val="0"/>
-        <w:autoSpaceDN w:val="0"/>
-        <w:adjustRightInd w:val="0"/>
-        <w:spacing w:after="0" w:line="240" w:lineRule="auto"/>
-        <w:rPr>
-          <w:rFonts w:ascii="Consolas" w:hAnsi="Consolas" w:cs="Times New Roman"/>
-          <w:sz w:val="20"/>
-          <w:szCs w:val="20"/>
+      <w:r>
+        <w:br w:type="page"/>
+      </w:r>
+    </w:p>
+    <w:p>
+      <w:pPr>
+        <w:autoSpaceDE w:val="0"/>
+        <w:autoSpaceDN w:val="0"/>
+        <w:adjustRightInd w:val="0"/>
+        <w:spacing w:after="0" w:line="240" w:lineRule="auto"/>
+        <w:rPr>
+          <w:rFonts w:ascii="Consolas" w:hAnsi="Consolas" w:cs="Times New Roman"/>
+          <w:sz w:val="24"/>
+          <w:szCs w:val="24"/>
         </w:rPr>
       </w:pPr>
       <w:r>
         <w:rPr>
           <w:rFonts w:ascii="Consolas" w:hAnsi="Consolas" w:cs="Consolas"/>
           <w:color w:val="228B22"/>
-          <w:sz w:val="20"/>
-          <w:szCs w:val="20"/>
         </w:rPr>
         <w:lastRenderedPageBreak/>
         <w:t>%Edward Venator</w:t>
@@ -1077,16 +1106,14 @@
         <w:spacing w:after="0" w:line="240" w:lineRule="auto"/>
         <w:rPr>
           <w:rFonts w:ascii="Consolas" w:hAnsi="Consolas" w:cs="Times New Roman"/>
-          <w:sz w:val="20"/>
-          <w:szCs w:val="20"/>
+          <w:sz w:val="24"/>
+          <w:szCs w:val="24"/>
         </w:rPr>
       </w:pPr>
       <w:r>
         <w:rPr>
           <w:rFonts w:ascii="Consolas" w:hAnsi="Consolas" w:cs="Consolas"/>
           <w:color w:val="228B22"/>
-          <w:sz w:val="20"/>
-          <w:szCs w:val="20"/>
         </w:rPr>
         <w:t>%EECS 304 Spring 2012</w:t>
       </w:r>
@@ -1099,16 +1126,14 @@
         <w:spacing w:after="0" w:line="240" w:lineRule="auto"/>
         <w:rPr>
           <w:rFonts w:ascii="Consolas" w:hAnsi="Consolas" w:cs="Times New Roman"/>
-          <w:sz w:val="20"/>
-          <w:szCs w:val="20"/>
+          <w:sz w:val="24"/>
+          <w:szCs w:val="24"/>
         </w:rPr>
       </w:pPr>
       <w:r>
         <w:rPr>
           <w:rFonts w:ascii="Consolas" w:hAnsi="Consolas" w:cs="Consolas"/>
           <w:color w:val="228B22"/>
-          <w:sz w:val="20"/>
-          <w:szCs w:val="20"/>
         </w:rPr>
         <w:t>%Lab 4</w:t>
       </w:r>
@@ -1121,16 +1146,14 @@
         <w:spacing w:after="0" w:line="240" w:lineRule="auto"/>
         <w:rPr>
           <w:rFonts w:ascii="Consolas" w:hAnsi="Consolas" w:cs="Times New Roman"/>
-          <w:sz w:val="20"/>
-          <w:szCs w:val="20"/>
-        </w:rPr>
-      </w:pPr>
-      <w:r>
-        <w:rPr>
-          <w:rFonts w:ascii="Consolas" w:hAnsi="Consolas" w:cs="Consolas"/>
-          <w:color w:val="000000"/>
-          <w:sz w:val="20"/>
-          <w:szCs w:val="20"/>
+          <w:sz w:val="24"/>
+          <w:szCs w:val="24"/>
+        </w:rPr>
+      </w:pPr>
+      <w:r>
+        <w:rPr>
+          <w:rFonts w:ascii="Consolas" w:hAnsi="Consolas" w:cs="Consolas"/>
+          <w:color w:val="000000"/>
         </w:rPr>
         <w:t xml:space="preserve"> </w:t>
       </w:r>
@@ -1143,16 +1166,14 @@
         <w:spacing w:after="0" w:line="240" w:lineRule="auto"/>
         <w:rPr>
           <w:rFonts w:ascii="Consolas" w:hAnsi="Consolas" w:cs="Times New Roman"/>
-          <w:sz w:val="20"/>
-          <w:szCs w:val="20"/>
+          <w:sz w:val="24"/>
+          <w:szCs w:val="24"/>
         </w:rPr>
       </w:pPr>
       <w:r>
         <w:rPr>
           <w:rFonts w:ascii="Consolas" w:hAnsi="Consolas" w:cs="Consolas"/>
           <w:color w:val="228B22"/>
-          <w:sz w:val="20"/>
-          <w:szCs w:val="20"/>
         </w:rPr>
         <w:t>%Clear screen and variables</w:t>
       </w:r>
@@ -1165,17 +1186,15 @@
         <w:spacing w:after="0" w:line="240" w:lineRule="auto"/>
         <w:rPr>
           <w:rFonts w:ascii="Consolas" w:hAnsi="Consolas" w:cs="Times New Roman"/>
-          <w:sz w:val="20"/>
-          <w:szCs w:val="20"/>
-        </w:rPr>
-      </w:pPr>
-      <w:proofErr w:type="spellStart"/>
-      <w:r>
-        <w:rPr>
-          <w:rFonts w:ascii="Consolas" w:hAnsi="Consolas" w:cs="Consolas"/>
-          <w:color w:val="000000"/>
-          <w:sz w:val="20"/>
-          <w:szCs w:val="20"/>
+          <w:sz w:val="24"/>
+          <w:szCs w:val="24"/>
+        </w:rPr>
+      </w:pPr>
+      <w:proofErr w:type="spellStart"/>
+      <w:r>
+        <w:rPr>
+          <w:rFonts w:ascii="Consolas" w:hAnsi="Consolas" w:cs="Consolas"/>
+          <w:color w:val="000000"/>
         </w:rPr>
         <w:t>clc</w:t>
       </w:r>
@@ -1184,8 +1203,6 @@
         <w:rPr>
           <w:rFonts w:ascii="Consolas" w:hAnsi="Consolas" w:cs="Consolas"/>
           <w:color w:val="000000"/>
-          <w:sz w:val="20"/>
-          <w:szCs w:val="20"/>
         </w:rPr>
         <w:t>;</w:t>
       </w:r>
@@ -1198,16 +1215,14 @@
         <w:spacing w:after="0" w:line="240" w:lineRule="auto"/>
         <w:rPr>
           <w:rFonts w:ascii="Consolas" w:hAnsi="Consolas" w:cs="Times New Roman"/>
-          <w:sz w:val="20"/>
-          <w:szCs w:val="20"/>
-        </w:rPr>
-      </w:pPr>
-      <w:r>
-        <w:rPr>
-          <w:rFonts w:ascii="Consolas" w:hAnsi="Consolas" w:cs="Consolas"/>
-          <w:color w:val="000000"/>
-          <w:sz w:val="20"/>
-          <w:szCs w:val="20"/>
+          <w:sz w:val="24"/>
+          <w:szCs w:val="24"/>
+        </w:rPr>
+      </w:pPr>
+      <w:r>
+        <w:rPr>
+          <w:rFonts w:ascii="Consolas" w:hAnsi="Consolas" w:cs="Consolas"/>
+          <w:color w:val="000000"/>
         </w:rPr>
         <w:t xml:space="preserve">clear </w:t>
       </w:r>
@@ -1215,8 +1230,6 @@
         <w:rPr>
           <w:rFonts w:ascii="Consolas" w:hAnsi="Consolas" w:cs="Consolas"/>
           <w:color w:val="A020F0"/>
-          <w:sz w:val="20"/>
-          <w:szCs w:val="20"/>
         </w:rPr>
         <w:t>all</w:t>
       </w:r>
@@ -1224,8 +1237,6 @@
         <w:rPr>
           <w:rFonts w:ascii="Consolas" w:hAnsi="Consolas" w:cs="Consolas"/>
           <w:color w:val="000000"/>
-          <w:sz w:val="20"/>
-          <w:szCs w:val="20"/>
         </w:rPr>
         <w:t>;</w:t>
       </w:r>
@@ -1238,16 +1249,14 @@
         <w:spacing w:after="0" w:line="240" w:lineRule="auto"/>
         <w:rPr>
           <w:rFonts w:ascii="Consolas" w:hAnsi="Consolas" w:cs="Times New Roman"/>
-          <w:sz w:val="20"/>
-          <w:szCs w:val="20"/>
-        </w:rPr>
-      </w:pPr>
-      <w:r>
-        <w:rPr>
-          <w:rFonts w:ascii="Consolas" w:hAnsi="Consolas" w:cs="Consolas"/>
-          <w:color w:val="000000"/>
-          <w:sz w:val="20"/>
-          <w:szCs w:val="20"/>
+          <w:sz w:val="24"/>
+          <w:szCs w:val="24"/>
+        </w:rPr>
+      </w:pPr>
+      <w:r>
+        <w:rPr>
+          <w:rFonts w:ascii="Consolas" w:hAnsi="Consolas" w:cs="Consolas"/>
+          <w:color w:val="000000"/>
         </w:rPr>
         <w:t xml:space="preserve"> </w:t>
       </w:r>
@@ -1260,16 +1269,14 @@
         <w:spacing w:after="0" w:line="240" w:lineRule="auto"/>
         <w:rPr>
           <w:rFonts w:ascii="Consolas" w:hAnsi="Consolas" w:cs="Times New Roman"/>
-          <w:sz w:val="20"/>
-          <w:szCs w:val="20"/>
+          <w:sz w:val="24"/>
+          <w:szCs w:val="24"/>
         </w:rPr>
       </w:pPr>
       <w:r>
         <w:rPr>
           <w:rFonts w:ascii="Consolas" w:hAnsi="Consolas" w:cs="Consolas"/>
           <w:color w:val="228B22"/>
-          <w:sz w:val="20"/>
-          <w:szCs w:val="20"/>
         </w:rPr>
         <w:t>%Plant transfer function</w:t>
       </w:r>
@@ -1282,17 +1289,15 @@
         <w:spacing w:after="0" w:line="240" w:lineRule="auto"/>
         <w:rPr>
           <w:rFonts w:ascii="Consolas" w:hAnsi="Consolas" w:cs="Times New Roman"/>
-          <w:sz w:val="20"/>
-          <w:szCs w:val="20"/>
-        </w:rPr>
-      </w:pPr>
-      <w:proofErr w:type="spellStart"/>
-      <w:r>
-        <w:rPr>
-          <w:rFonts w:ascii="Consolas" w:hAnsi="Consolas" w:cs="Consolas"/>
-          <w:color w:val="000000"/>
-          <w:sz w:val="20"/>
-          <w:szCs w:val="20"/>
+          <w:sz w:val="24"/>
+          <w:szCs w:val="24"/>
+        </w:rPr>
+      </w:pPr>
+      <w:proofErr w:type="spellStart"/>
+      <w:r>
+        <w:rPr>
+          <w:rFonts w:ascii="Consolas" w:hAnsi="Consolas" w:cs="Consolas"/>
+          <w:color w:val="000000"/>
         </w:rPr>
         <w:t>p_num</w:t>
       </w:r>
@@ -1301,8 +1306,6 @@
         <w:rPr>
           <w:rFonts w:ascii="Consolas" w:hAnsi="Consolas" w:cs="Consolas"/>
           <w:color w:val="000000"/>
-          <w:sz w:val="20"/>
-          <w:szCs w:val="20"/>
         </w:rPr>
         <w:t xml:space="preserve"> = 1;</w:t>
       </w:r>
@@ -1315,17 +1318,15 @@
         <w:spacing w:after="0" w:line="240" w:lineRule="auto"/>
         <w:rPr>
           <w:rFonts w:ascii="Consolas" w:hAnsi="Consolas" w:cs="Times New Roman"/>
-          <w:sz w:val="20"/>
-          <w:szCs w:val="20"/>
-        </w:rPr>
-      </w:pPr>
-      <w:proofErr w:type="spellStart"/>
-      <w:r>
-        <w:rPr>
-          <w:rFonts w:ascii="Consolas" w:hAnsi="Consolas" w:cs="Consolas"/>
-          <w:color w:val="000000"/>
-          <w:sz w:val="20"/>
-          <w:szCs w:val="20"/>
+          <w:sz w:val="24"/>
+          <w:szCs w:val="24"/>
+        </w:rPr>
+      </w:pPr>
+      <w:proofErr w:type="spellStart"/>
+      <w:r>
+        <w:rPr>
+          <w:rFonts w:ascii="Consolas" w:hAnsi="Consolas" w:cs="Consolas"/>
+          <w:color w:val="000000"/>
         </w:rPr>
         <w:t>p_den</w:t>
       </w:r>
@@ -1334,8 +1335,6 @@
         <w:rPr>
           <w:rFonts w:ascii="Consolas" w:hAnsi="Consolas" w:cs="Consolas"/>
           <w:color w:val="000000"/>
-          <w:sz w:val="20"/>
-          <w:szCs w:val="20"/>
         </w:rPr>
         <w:t xml:space="preserve"> = </w:t>
       </w:r>
@@ -1344,8 +1343,6 @@
         <w:rPr>
           <w:rFonts w:ascii="Consolas" w:hAnsi="Consolas" w:cs="Consolas"/>
           <w:color w:val="000000"/>
-          <w:sz w:val="20"/>
-          <w:szCs w:val="20"/>
         </w:rPr>
         <w:t>conv</w:t>
       </w:r>
@@ -1354,8 +1351,6 @@
         <w:rPr>
           <w:rFonts w:ascii="Consolas" w:hAnsi="Consolas" w:cs="Consolas"/>
           <w:color w:val="000000"/>
-          <w:sz w:val="20"/>
-          <w:szCs w:val="20"/>
         </w:rPr>
         <w:t>(</w:t>
       </w:r>
@@ -1364,8 +1359,6 @@
         <w:rPr>
           <w:rFonts w:ascii="Consolas" w:hAnsi="Consolas" w:cs="Consolas"/>
           <w:color w:val="000000"/>
-          <w:sz w:val="20"/>
-          <w:szCs w:val="20"/>
         </w:rPr>
         <w:t>conv</w:t>
       </w:r>
@@ -1374,8 +1367,6 @@
         <w:rPr>
           <w:rFonts w:ascii="Consolas" w:hAnsi="Consolas" w:cs="Consolas"/>
           <w:color w:val="000000"/>
-          <w:sz w:val="20"/>
-          <w:szCs w:val="20"/>
         </w:rPr>
         <w:t>([1 0],[1 5]),[1 10]);</w:t>
       </w:r>
@@ -1388,16 +1379,14 @@
         <w:spacing w:after="0" w:line="240" w:lineRule="auto"/>
         <w:rPr>
           <w:rFonts w:ascii="Consolas" w:hAnsi="Consolas" w:cs="Times New Roman"/>
-          <w:sz w:val="20"/>
-          <w:szCs w:val="20"/>
-        </w:rPr>
-      </w:pPr>
-      <w:r>
-        <w:rPr>
-          <w:rFonts w:ascii="Consolas" w:hAnsi="Consolas" w:cs="Consolas"/>
-          <w:color w:val="000000"/>
-          <w:sz w:val="20"/>
-          <w:szCs w:val="20"/>
+          <w:sz w:val="24"/>
+          <w:szCs w:val="24"/>
+        </w:rPr>
+      </w:pPr>
+      <w:r>
+        <w:rPr>
+          <w:rFonts w:ascii="Consolas" w:hAnsi="Consolas" w:cs="Consolas"/>
+          <w:color w:val="000000"/>
         </w:rPr>
         <w:t xml:space="preserve">p = </w:t>
       </w:r>
@@ -1406,8 +1395,6 @@
         <w:rPr>
           <w:rFonts w:ascii="Consolas" w:hAnsi="Consolas" w:cs="Consolas"/>
           <w:color w:val="000000"/>
-          <w:sz w:val="20"/>
-          <w:szCs w:val="20"/>
         </w:rPr>
         <w:t>tf</w:t>
       </w:r>
@@ -1416,8 +1403,6 @@
         <w:rPr>
           <w:rFonts w:ascii="Consolas" w:hAnsi="Consolas" w:cs="Consolas"/>
           <w:color w:val="000000"/>
-          <w:sz w:val="20"/>
-          <w:szCs w:val="20"/>
         </w:rPr>
         <w:t>(</w:t>
       </w:r>
@@ -1426,8 +1411,6 @@
         <w:rPr>
           <w:rFonts w:ascii="Consolas" w:hAnsi="Consolas" w:cs="Consolas"/>
           <w:color w:val="000000"/>
-          <w:sz w:val="20"/>
-          <w:szCs w:val="20"/>
         </w:rPr>
         <w:t>p_num</w:t>
       </w:r>
@@ -1436,8 +1419,6 @@
         <w:rPr>
           <w:rFonts w:ascii="Consolas" w:hAnsi="Consolas" w:cs="Consolas"/>
           <w:color w:val="000000"/>
-          <w:sz w:val="20"/>
-          <w:szCs w:val="20"/>
         </w:rPr>
         <w:t xml:space="preserve">, </w:t>
       </w:r>
@@ -1446,8 +1427,6 @@
         <w:rPr>
           <w:rFonts w:ascii="Consolas" w:hAnsi="Consolas" w:cs="Consolas"/>
           <w:color w:val="000000"/>
-          <w:sz w:val="20"/>
-          <w:szCs w:val="20"/>
         </w:rPr>
         <w:t>p_den</w:t>
       </w:r>
@@ -1456,8 +1435,6 @@
         <w:rPr>
           <w:rFonts w:ascii="Consolas" w:hAnsi="Consolas" w:cs="Consolas"/>
           <w:color w:val="000000"/>
-          <w:sz w:val="20"/>
-          <w:szCs w:val="20"/>
         </w:rPr>
         <w:t>)</w:t>
       </w:r>
@@ -1470,16 +1447,14 @@
         <w:spacing w:after="0" w:line="240" w:lineRule="auto"/>
         <w:rPr>
           <w:rFonts w:ascii="Consolas" w:hAnsi="Consolas" w:cs="Times New Roman"/>
-          <w:sz w:val="20"/>
-          <w:szCs w:val="20"/>
-        </w:rPr>
-      </w:pPr>
-      <w:r>
-        <w:rPr>
-          <w:rFonts w:ascii="Consolas" w:hAnsi="Consolas" w:cs="Consolas"/>
-          <w:color w:val="000000"/>
-          <w:sz w:val="20"/>
-          <w:szCs w:val="20"/>
+          <w:sz w:val="24"/>
+          <w:szCs w:val="24"/>
+        </w:rPr>
+      </w:pPr>
+      <w:r>
+        <w:rPr>
+          <w:rFonts w:ascii="Consolas" w:hAnsi="Consolas" w:cs="Consolas"/>
+          <w:color w:val="000000"/>
         </w:rPr>
         <w:t xml:space="preserve"> </w:t>
       </w:r>
@@ -1492,16 +1467,14 @@
         <w:spacing w:after="0" w:line="240" w:lineRule="auto"/>
         <w:rPr>
           <w:rFonts w:ascii="Consolas" w:hAnsi="Consolas" w:cs="Times New Roman"/>
-          <w:sz w:val="20"/>
-          <w:szCs w:val="20"/>
+          <w:sz w:val="24"/>
+          <w:szCs w:val="24"/>
         </w:rPr>
       </w:pPr>
       <w:r>
         <w:rPr>
           <w:rFonts w:ascii="Consolas" w:hAnsi="Consolas" w:cs="Consolas"/>
           <w:color w:val="228B22"/>
-          <w:sz w:val="20"/>
-          <w:szCs w:val="20"/>
         </w:rPr>
         <w:t>%1 Plot the RL without the controller</w:t>
       </w:r>
@@ -1514,16 +1487,14 @@
         <w:spacing w:after="0" w:line="240" w:lineRule="auto"/>
         <w:rPr>
           <w:rFonts w:ascii="Consolas" w:hAnsi="Consolas" w:cs="Times New Roman"/>
-          <w:sz w:val="20"/>
-          <w:szCs w:val="20"/>
-        </w:rPr>
-      </w:pPr>
-      <w:r>
-        <w:rPr>
-          <w:rFonts w:ascii="Consolas" w:hAnsi="Consolas" w:cs="Consolas"/>
-          <w:color w:val="000000"/>
-          <w:sz w:val="20"/>
-          <w:szCs w:val="20"/>
+          <w:sz w:val="24"/>
+          <w:szCs w:val="24"/>
+        </w:rPr>
+      </w:pPr>
+      <w:r>
+        <w:rPr>
+          <w:rFonts w:ascii="Consolas" w:hAnsi="Consolas" w:cs="Consolas"/>
+          <w:color w:val="000000"/>
         </w:rPr>
         <w:t>Mp = .07;</w:t>
       </w:r>
@@ -1536,16 +1507,14 @@
         <w:spacing w:after="0" w:line="240" w:lineRule="auto"/>
         <w:rPr>
           <w:rFonts w:ascii="Consolas" w:hAnsi="Consolas" w:cs="Times New Roman"/>
-          <w:sz w:val="20"/>
-          <w:szCs w:val="20"/>
-        </w:rPr>
-      </w:pPr>
-      <w:r>
-        <w:rPr>
-          <w:rFonts w:ascii="Consolas" w:hAnsi="Consolas" w:cs="Consolas"/>
-          <w:color w:val="000000"/>
-          <w:sz w:val="20"/>
-          <w:szCs w:val="20"/>
+          <w:sz w:val="24"/>
+          <w:szCs w:val="24"/>
+        </w:rPr>
+      </w:pPr>
+      <w:r>
+        <w:rPr>
+          <w:rFonts w:ascii="Consolas" w:hAnsi="Consolas" w:cs="Consolas"/>
+          <w:color w:val="000000"/>
         </w:rPr>
         <w:t>Ts = 3;</w:t>
       </w:r>
@@ -1558,17 +1527,15 @@
         <w:spacing w:after="0" w:line="240" w:lineRule="auto"/>
         <w:rPr>
           <w:rFonts w:ascii="Consolas" w:hAnsi="Consolas" w:cs="Times New Roman"/>
-          <w:sz w:val="20"/>
-          <w:szCs w:val="20"/>
-        </w:rPr>
-      </w:pPr>
-      <w:proofErr w:type="spellStart"/>
-      <w:r>
-        <w:rPr>
-          <w:rFonts w:ascii="Consolas" w:hAnsi="Consolas" w:cs="Consolas"/>
-          <w:color w:val="000000"/>
-          <w:sz w:val="20"/>
-          <w:szCs w:val="20"/>
+          <w:sz w:val="24"/>
+          <w:szCs w:val="24"/>
+        </w:rPr>
+      </w:pPr>
+      <w:proofErr w:type="spellStart"/>
+      <w:r>
+        <w:rPr>
+          <w:rFonts w:ascii="Consolas" w:hAnsi="Consolas" w:cs="Consolas"/>
+          <w:color w:val="000000"/>
         </w:rPr>
         <w:t>Kv</w:t>
       </w:r>
@@ -1577,8 +1544,6 @@
         <w:rPr>
           <w:rFonts w:ascii="Consolas" w:hAnsi="Consolas" w:cs="Consolas"/>
           <w:color w:val="000000"/>
-          <w:sz w:val="20"/>
-          <w:szCs w:val="20"/>
         </w:rPr>
         <w:t xml:space="preserve"> = 10;</w:t>
       </w:r>
@@ -1591,16 +1556,14 @@
         <w:spacing w:after="0" w:line="240" w:lineRule="auto"/>
         <w:rPr>
           <w:rFonts w:ascii="Consolas" w:hAnsi="Consolas" w:cs="Times New Roman"/>
-          <w:sz w:val="20"/>
-          <w:szCs w:val="20"/>
-        </w:rPr>
-      </w:pPr>
-      <w:r>
-        <w:rPr>
-          <w:rFonts w:ascii="Consolas" w:hAnsi="Consolas" w:cs="Consolas"/>
-          <w:color w:val="000000"/>
-          <w:sz w:val="20"/>
-          <w:szCs w:val="20"/>
+          <w:sz w:val="24"/>
+          <w:szCs w:val="24"/>
+        </w:rPr>
+      </w:pPr>
+      <w:r>
+        <w:rPr>
+          <w:rFonts w:ascii="Consolas" w:hAnsi="Consolas" w:cs="Consolas"/>
+          <w:color w:val="000000"/>
         </w:rPr>
         <w:t xml:space="preserve">damping = </w:t>
       </w:r>
@@ -1609,8 +1572,6 @@
         <w:rPr>
           <w:rFonts w:ascii="Consolas" w:hAnsi="Consolas" w:cs="Consolas"/>
           <w:color w:val="000000"/>
-          <w:sz w:val="20"/>
-          <w:szCs w:val="20"/>
         </w:rPr>
         <w:t>sqrt</w:t>
       </w:r>
@@ -1619,8 +1580,6 @@
         <w:rPr>
           <w:rFonts w:ascii="Consolas" w:hAnsi="Consolas" w:cs="Consolas"/>
           <w:color w:val="000000"/>
-          <w:sz w:val="20"/>
-          <w:szCs w:val="20"/>
         </w:rPr>
         <w:t>(log(Mp)^2 / (pi^2 + log(Mp)^2))</w:t>
       </w:r>
@@ -1633,17 +1592,15 @@
         <w:spacing w:after="0" w:line="240" w:lineRule="auto"/>
         <w:rPr>
           <w:rFonts w:ascii="Consolas" w:hAnsi="Consolas" w:cs="Times New Roman"/>
-          <w:sz w:val="20"/>
-          <w:szCs w:val="20"/>
-        </w:rPr>
-      </w:pPr>
-      <w:proofErr w:type="spellStart"/>
-      <w:r>
-        <w:rPr>
-          <w:rFonts w:ascii="Consolas" w:hAnsi="Consolas" w:cs="Consolas"/>
-          <w:color w:val="000000"/>
-          <w:sz w:val="20"/>
-          <w:szCs w:val="20"/>
+          <w:sz w:val="24"/>
+          <w:szCs w:val="24"/>
+        </w:rPr>
+      </w:pPr>
+      <w:proofErr w:type="spellStart"/>
+      <w:r>
+        <w:rPr>
+          <w:rFonts w:ascii="Consolas" w:hAnsi="Consolas" w:cs="Consolas"/>
+          <w:color w:val="000000"/>
         </w:rPr>
         <w:t>omega_n</w:t>
       </w:r>
@@ -1652,8 +1609,6 @@
         <w:rPr>
           <w:rFonts w:ascii="Consolas" w:hAnsi="Consolas" w:cs="Consolas"/>
           <w:color w:val="000000"/>
-          <w:sz w:val="20"/>
-          <w:szCs w:val="20"/>
         </w:rPr>
         <w:t xml:space="preserve"> = 4 / (damping * Ts)</w:t>
       </w:r>
@@ -1666,16 +1621,14 @@
         <w:spacing w:after="0" w:line="240" w:lineRule="auto"/>
         <w:rPr>
           <w:rFonts w:ascii="Consolas" w:hAnsi="Consolas" w:cs="Times New Roman"/>
-          <w:sz w:val="20"/>
-          <w:szCs w:val="20"/>
+          <w:sz w:val="24"/>
+          <w:szCs w:val="24"/>
         </w:rPr>
       </w:pPr>
       <w:r>
         <w:rPr>
           <w:rFonts w:ascii="Consolas" w:hAnsi="Consolas" w:cs="Consolas"/>
           <w:color w:val="228B22"/>
-          <w:sz w:val="20"/>
-          <w:szCs w:val="20"/>
         </w:rPr>
         <w:t>%Plot parameters</w:t>
       </w:r>
@@ -1688,16 +1641,14 @@
         <w:spacing w:after="0" w:line="240" w:lineRule="auto"/>
         <w:rPr>
           <w:rFonts w:ascii="Consolas" w:hAnsi="Consolas" w:cs="Times New Roman"/>
-          <w:sz w:val="20"/>
-          <w:szCs w:val="20"/>
-        </w:rPr>
-      </w:pPr>
-      <w:r>
-        <w:rPr>
-          <w:rFonts w:ascii="Consolas" w:hAnsi="Consolas" w:cs="Consolas"/>
-          <w:color w:val="000000"/>
-          <w:sz w:val="20"/>
-          <w:szCs w:val="20"/>
+          <w:sz w:val="24"/>
+          <w:szCs w:val="24"/>
+        </w:rPr>
+      </w:pPr>
+      <w:r>
+        <w:rPr>
+          <w:rFonts w:ascii="Consolas" w:hAnsi="Consolas" w:cs="Consolas"/>
+          <w:color w:val="000000"/>
         </w:rPr>
         <w:t>figure(1)</w:t>
       </w:r>
@@ -1710,17 +1661,15 @@
         <w:spacing w:after="0" w:line="240" w:lineRule="auto"/>
         <w:rPr>
           <w:rFonts w:ascii="Consolas" w:hAnsi="Consolas" w:cs="Times New Roman"/>
-          <w:sz w:val="20"/>
-          <w:szCs w:val="20"/>
-        </w:rPr>
-      </w:pPr>
-      <w:proofErr w:type="spellStart"/>
-      <w:r>
-        <w:rPr>
-          <w:rFonts w:ascii="Consolas" w:hAnsi="Consolas" w:cs="Consolas"/>
-          <w:color w:val="000000"/>
-          <w:sz w:val="20"/>
-          <w:szCs w:val="20"/>
+          <w:sz w:val="24"/>
+          <w:szCs w:val="24"/>
+        </w:rPr>
+      </w:pPr>
+      <w:proofErr w:type="spellStart"/>
+      <w:r>
+        <w:rPr>
+          <w:rFonts w:ascii="Consolas" w:hAnsi="Consolas" w:cs="Consolas"/>
+          <w:color w:val="000000"/>
         </w:rPr>
         <w:t>rlocus</w:t>
       </w:r>
@@ -1729,8 +1678,6 @@
         <w:rPr>
           <w:rFonts w:ascii="Consolas" w:hAnsi="Consolas" w:cs="Consolas"/>
           <w:color w:val="000000"/>
-          <w:sz w:val="20"/>
-          <w:szCs w:val="20"/>
         </w:rPr>
         <w:t>(p)</w:t>
       </w:r>
@@ -1743,16 +1690,14 @@
         <w:spacing w:after="0" w:line="240" w:lineRule="auto"/>
         <w:rPr>
           <w:rFonts w:ascii="Consolas" w:hAnsi="Consolas" w:cs="Times New Roman"/>
-          <w:sz w:val="20"/>
-          <w:szCs w:val="20"/>
-        </w:rPr>
-      </w:pPr>
-      <w:r>
-        <w:rPr>
-          <w:rFonts w:ascii="Consolas" w:hAnsi="Consolas" w:cs="Consolas"/>
-          <w:color w:val="000000"/>
-          <w:sz w:val="20"/>
-          <w:szCs w:val="20"/>
+          <w:sz w:val="24"/>
+          <w:szCs w:val="24"/>
+        </w:rPr>
+      </w:pPr>
+      <w:r>
+        <w:rPr>
+          <w:rFonts w:ascii="Consolas" w:hAnsi="Consolas" w:cs="Consolas"/>
+          <w:color w:val="000000"/>
         </w:rPr>
         <w:t>title(</w:t>
       </w:r>
@@ -1760,8 +1705,6 @@
         <w:rPr>
           <w:rFonts w:ascii="Consolas" w:hAnsi="Consolas" w:cs="Consolas"/>
           <w:color w:val="A020F0"/>
-          <w:sz w:val="20"/>
-          <w:szCs w:val="20"/>
         </w:rPr>
         <w:t>'Root Locus of the Plant Without Controller'</w:t>
       </w:r>
@@ -1769,8 +1712,6 @@
         <w:rPr>
           <w:rFonts w:ascii="Consolas" w:hAnsi="Consolas" w:cs="Consolas"/>
           <w:color w:val="000000"/>
-          <w:sz w:val="20"/>
-          <w:szCs w:val="20"/>
         </w:rPr>
         <w:t>);</w:t>
       </w:r>
@@ -1783,16 +1724,14 @@
         <w:spacing w:after="0" w:line="240" w:lineRule="auto"/>
         <w:rPr>
           <w:rFonts w:ascii="Consolas" w:hAnsi="Consolas" w:cs="Times New Roman"/>
-          <w:sz w:val="20"/>
-          <w:szCs w:val="20"/>
-        </w:rPr>
-      </w:pPr>
-      <w:r>
-        <w:rPr>
-          <w:rFonts w:ascii="Consolas" w:hAnsi="Consolas" w:cs="Consolas"/>
-          <w:color w:val="000000"/>
-          <w:sz w:val="20"/>
-          <w:szCs w:val="20"/>
+          <w:sz w:val="24"/>
+          <w:szCs w:val="24"/>
+        </w:rPr>
+      </w:pPr>
+      <w:r>
+        <w:rPr>
+          <w:rFonts w:ascii="Consolas" w:hAnsi="Consolas" w:cs="Consolas"/>
+          <w:color w:val="000000"/>
         </w:rPr>
         <w:t xml:space="preserve">hold </w:t>
       </w:r>
@@ -1800,8 +1739,6 @@
         <w:rPr>
           <w:rFonts w:ascii="Consolas" w:hAnsi="Consolas" w:cs="Consolas"/>
           <w:color w:val="A020F0"/>
-          <w:sz w:val="20"/>
-          <w:szCs w:val="20"/>
         </w:rPr>
         <w:t>on</w:t>
       </w:r>
@@ -1809,8 +1746,6 @@
         <w:rPr>
           <w:rFonts w:ascii="Consolas" w:hAnsi="Consolas" w:cs="Consolas"/>
           <w:color w:val="000000"/>
-          <w:sz w:val="20"/>
-          <w:szCs w:val="20"/>
         </w:rPr>
         <w:t>;</w:t>
       </w:r>
@@ -1823,17 +1758,15 @@
         <w:spacing w:after="0" w:line="240" w:lineRule="auto"/>
         <w:rPr>
           <w:rFonts w:ascii="Consolas" w:hAnsi="Consolas" w:cs="Times New Roman"/>
-          <w:sz w:val="20"/>
-          <w:szCs w:val="20"/>
-        </w:rPr>
-      </w:pPr>
-      <w:proofErr w:type="spellStart"/>
-      <w:r>
-        <w:rPr>
-          <w:rFonts w:ascii="Consolas" w:hAnsi="Consolas" w:cs="Consolas"/>
-          <w:color w:val="000000"/>
-          <w:sz w:val="20"/>
-          <w:szCs w:val="20"/>
+          <w:sz w:val="24"/>
+          <w:szCs w:val="24"/>
+        </w:rPr>
+      </w:pPr>
+      <w:proofErr w:type="spellStart"/>
+      <w:r>
+        <w:rPr>
+          <w:rFonts w:ascii="Consolas" w:hAnsi="Consolas" w:cs="Consolas"/>
+          <w:color w:val="000000"/>
         </w:rPr>
         <w:t>omega_vec</w:t>
       </w:r>
@@ -1842,8 +1775,6 @@
         <w:rPr>
           <w:rFonts w:ascii="Consolas" w:hAnsi="Consolas" w:cs="Consolas"/>
           <w:color w:val="000000"/>
-          <w:sz w:val="20"/>
-          <w:szCs w:val="20"/>
         </w:rPr>
         <w:t xml:space="preserve"> = -.1:-.1:-10;</w:t>
       </w:r>
@@ -1856,16 +1787,14 @@
         <w:spacing w:after="0" w:line="240" w:lineRule="auto"/>
         <w:rPr>
           <w:rFonts w:ascii="Consolas" w:hAnsi="Consolas" w:cs="Times New Roman"/>
-          <w:sz w:val="20"/>
-          <w:szCs w:val="20"/>
-        </w:rPr>
-      </w:pPr>
-      <w:r>
-        <w:rPr>
-          <w:rFonts w:ascii="Consolas" w:hAnsi="Consolas" w:cs="Consolas"/>
-          <w:color w:val="000000"/>
-          <w:sz w:val="20"/>
-          <w:szCs w:val="20"/>
+          <w:sz w:val="24"/>
+          <w:szCs w:val="24"/>
+        </w:rPr>
+      </w:pPr>
+      <w:r>
+        <w:rPr>
+          <w:rFonts w:ascii="Consolas" w:hAnsi="Consolas" w:cs="Consolas"/>
+          <w:color w:val="000000"/>
         </w:rPr>
         <w:t>plot(</w:t>
       </w:r>
@@ -1874,8 +1803,6 @@
         <w:rPr>
           <w:rFonts w:ascii="Consolas" w:hAnsi="Consolas" w:cs="Consolas"/>
           <w:color w:val="000000"/>
-          <w:sz w:val="20"/>
-          <w:szCs w:val="20"/>
         </w:rPr>
         <w:t>omega_vec,omega_vec</w:t>
       </w:r>
@@ -1884,8 +1811,6 @@
         <w:rPr>
           <w:rFonts w:ascii="Consolas" w:hAnsi="Consolas" w:cs="Consolas"/>
           <w:color w:val="000000"/>
-          <w:sz w:val="20"/>
-          <w:szCs w:val="20"/>
         </w:rPr>
         <w:t>*(1-damping^2));</w:t>
       </w:r>
@@ -1898,16 +1823,14 @@
         <w:spacing w:after="0" w:line="240" w:lineRule="auto"/>
         <w:rPr>
           <w:rFonts w:ascii="Consolas" w:hAnsi="Consolas" w:cs="Times New Roman"/>
-          <w:sz w:val="20"/>
-          <w:szCs w:val="20"/>
-        </w:rPr>
-      </w:pPr>
-      <w:r>
-        <w:rPr>
-          <w:rFonts w:ascii="Consolas" w:hAnsi="Consolas" w:cs="Consolas"/>
-          <w:color w:val="000000"/>
-          <w:sz w:val="20"/>
-          <w:szCs w:val="20"/>
+          <w:sz w:val="24"/>
+          <w:szCs w:val="24"/>
+        </w:rPr>
+      </w:pPr>
+      <w:r>
+        <w:rPr>
+          <w:rFonts w:ascii="Consolas" w:hAnsi="Consolas" w:cs="Consolas"/>
+          <w:color w:val="000000"/>
         </w:rPr>
         <w:t>plot(</w:t>
       </w:r>
@@ -1916,8 +1839,6 @@
         <w:rPr>
           <w:rFonts w:ascii="Consolas" w:hAnsi="Consolas" w:cs="Consolas"/>
           <w:color w:val="000000"/>
-          <w:sz w:val="20"/>
-          <w:szCs w:val="20"/>
         </w:rPr>
         <w:t>omega_vec,-omega_vec</w:t>
       </w:r>
@@ -1926,8 +1847,6 @@
         <w:rPr>
           <w:rFonts w:ascii="Consolas" w:hAnsi="Consolas" w:cs="Consolas"/>
           <w:color w:val="000000"/>
-          <w:sz w:val="20"/>
-          <w:szCs w:val="20"/>
         </w:rPr>
         <w:t>*(1-damping^2));</w:t>
       </w:r>
@@ -1940,16 +1859,14 @@
         <w:spacing w:after="0" w:line="240" w:lineRule="auto"/>
         <w:rPr>
           <w:rFonts w:ascii="Consolas" w:hAnsi="Consolas" w:cs="Times New Roman"/>
-          <w:sz w:val="20"/>
-          <w:szCs w:val="20"/>
-        </w:rPr>
-      </w:pPr>
-      <w:r>
-        <w:rPr>
-          <w:rFonts w:ascii="Consolas" w:hAnsi="Consolas" w:cs="Consolas"/>
-          <w:color w:val="000000"/>
-          <w:sz w:val="20"/>
-          <w:szCs w:val="20"/>
+          <w:sz w:val="24"/>
+          <w:szCs w:val="24"/>
+        </w:rPr>
+      </w:pPr>
+      <w:r>
+        <w:rPr>
+          <w:rFonts w:ascii="Consolas" w:hAnsi="Consolas" w:cs="Consolas"/>
+          <w:color w:val="000000"/>
         </w:rPr>
         <w:t>plot(-</w:t>
       </w:r>
@@ -1958,8 +1875,6 @@
         <w:rPr>
           <w:rFonts w:ascii="Consolas" w:hAnsi="Consolas" w:cs="Consolas"/>
           <w:color w:val="000000"/>
-          <w:sz w:val="20"/>
-          <w:szCs w:val="20"/>
         </w:rPr>
         <w:t>omega_n</w:t>
       </w:r>
@@ -1968,8 +1883,6 @@
         <w:rPr>
           <w:rFonts w:ascii="Consolas" w:hAnsi="Consolas" w:cs="Consolas"/>
           <w:color w:val="000000"/>
-          <w:sz w:val="20"/>
-          <w:szCs w:val="20"/>
         </w:rPr>
         <w:t>*damping*ones(1,11),(-5:1:5));</w:t>
       </w:r>
@@ -1982,16 +1895,14 @@
         <w:spacing w:after="0" w:line="240" w:lineRule="auto"/>
         <w:rPr>
           <w:rFonts w:ascii="Consolas" w:hAnsi="Consolas" w:cs="Times New Roman"/>
-          <w:sz w:val="20"/>
-          <w:szCs w:val="20"/>
-        </w:rPr>
-      </w:pPr>
-      <w:r>
-        <w:rPr>
-          <w:rFonts w:ascii="Consolas" w:hAnsi="Consolas" w:cs="Consolas"/>
-          <w:color w:val="000000"/>
-          <w:sz w:val="20"/>
-          <w:szCs w:val="20"/>
+          <w:sz w:val="24"/>
+          <w:szCs w:val="24"/>
+        </w:rPr>
+      </w:pPr>
+      <w:r>
+        <w:rPr>
+          <w:rFonts w:ascii="Consolas" w:hAnsi="Consolas" w:cs="Consolas"/>
+          <w:color w:val="000000"/>
         </w:rPr>
         <w:t xml:space="preserve">hold </w:t>
       </w:r>
@@ -1999,8 +1910,6 @@
         <w:rPr>
           <w:rFonts w:ascii="Consolas" w:hAnsi="Consolas" w:cs="Consolas"/>
           <w:color w:val="A020F0"/>
-          <w:sz w:val="20"/>
-          <w:szCs w:val="20"/>
         </w:rPr>
         <w:t>off</w:t>
       </w:r>
@@ -2008,8 +1917,6 @@
         <w:rPr>
           <w:rFonts w:ascii="Consolas" w:hAnsi="Consolas" w:cs="Consolas"/>
           <w:color w:val="000000"/>
-          <w:sz w:val="20"/>
-          <w:szCs w:val="20"/>
         </w:rPr>
         <w:t>;</w:t>
       </w:r>
@@ -2022,16 +1929,14 @@
         <w:spacing w:after="0" w:line="240" w:lineRule="auto"/>
         <w:rPr>
           <w:rFonts w:ascii="Consolas" w:hAnsi="Consolas" w:cs="Times New Roman"/>
-          <w:sz w:val="20"/>
-          <w:szCs w:val="20"/>
+          <w:sz w:val="24"/>
+          <w:szCs w:val="24"/>
         </w:rPr>
       </w:pPr>
       <w:r>
         <w:rPr>
           <w:rFonts w:ascii="Consolas" w:hAnsi="Consolas" w:cs="Consolas"/>
           <w:color w:val="228B22"/>
-          <w:sz w:val="20"/>
-          <w:szCs w:val="20"/>
         </w:rPr>
         <w:t>%</w:t>
       </w:r>
@@ -2040,8 +1945,6 @@
         <w:rPr>
           <w:rFonts w:ascii="Consolas" w:hAnsi="Consolas" w:cs="Consolas"/>
           <w:color w:val="228B22"/>
-          <w:sz w:val="20"/>
-          <w:szCs w:val="20"/>
         </w:rPr>
         <w:t>rltool</w:t>
       </w:r>
@@ -2050,8 +1953,6 @@
         <w:rPr>
           <w:rFonts w:ascii="Consolas" w:hAnsi="Consolas" w:cs="Consolas"/>
           <w:color w:val="228B22"/>
-          <w:sz w:val="20"/>
-          <w:szCs w:val="20"/>
         </w:rPr>
         <w:t>(p);</w:t>
       </w:r>
@@ -2064,16 +1965,14 @@
         <w:spacing w:after="0" w:line="240" w:lineRule="auto"/>
         <w:rPr>
           <w:rFonts w:ascii="Consolas" w:hAnsi="Consolas" w:cs="Times New Roman"/>
-          <w:sz w:val="20"/>
-          <w:szCs w:val="20"/>
+          <w:sz w:val="24"/>
+          <w:szCs w:val="24"/>
         </w:rPr>
       </w:pPr>
       <w:r>
         <w:rPr>
           <w:rFonts w:ascii="Consolas" w:hAnsi="Consolas" w:cs="Consolas"/>
           <w:color w:val="228B22"/>
-          <w:sz w:val="20"/>
-          <w:szCs w:val="20"/>
         </w:rPr>
         <w:t xml:space="preserve"> </w:t>
       </w:r>
@@ -2086,16 +1985,34 @@
         <w:spacing w:after="0" w:line="240" w:lineRule="auto"/>
         <w:rPr>
           <w:rFonts w:ascii="Consolas" w:hAnsi="Consolas" w:cs="Times New Roman"/>
-          <w:sz w:val="20"/>
-          <w:szCs w:val="20"/>
+          <w:sz w:val="24"/>
+          <w:szCs w:val="24"/>
         </w:rPr>
       </w:pPr>
       <w:r>
         <w:rPr>
           <w:rFonts w:ascii="Consolas" w:hAnsi="Consolas" w:cs="Consolas"/>
           <w:color w:val="228B22"/>
-          <w:sz w:val="20"/>
-          <w:szCs w:val="20"/>
+        </w:rPr>
+        <w:t xml:space="preserve"> </w:t>
+      </w:r>
+    </w:p>
+    <w:p>
+      <w:pPr>
+        <w:autoSpaceDE w:val="0"/>
+        <w:autoSpaceDN w:val="0"/>
+        <w:adjustRightInd w:val="0"/>
+        <w:spacing w:after="0" w:line="240" w:lineRule="auto"/>
+        <w:rPr>
+          <w:rFonts w:ascii="Consolas" w:hAnsi="Consolas" w:cs="Times New Roman"/>
+          <w:sz w:val="24"/>
+          <w:szCs w:val="24"/>
+        </w:rPr>
+      </w:pPr>
+      <w:r>
+        <w:rPr>
+          <w:rFonts w:ascii="Consolas" w:hAnsi="Consolas" w:cs="Consolas"/>
+          <w:color w:val="228B22"/>
         </w:rPr>
         <w:t>%2 Design the controller</w:t>
       </w:r>
@@ -2108,17 +2025,588 @@
         <w:spacing w:after="0" w:line="240" w:lineRule="auto"/>
         <w:rPr>
           <w:rFonts w:ascii="Consolas" w:hAnsi="Consolas" w:cs="Times New Roman"/>
-          <w:sz w:val="20"/>
-          <w:szCs w:val="20"/>
-        </w:rPr>
-      </w:pPr>
-      <w:proofErr w:type="spellStart"/>
-      <w:r>
-        <w:rPr>
-          <w:rFonts w:ascii="Consolas" w:hAnsi="Consolas" w:cs="Consolas"/>
-          <w:color w:val="000000"/>
-          <w:sz w:val="20"/>
-          <w:szCs w:val="20"/>
+          <w:sz w:val="24"/>
+          <w:szCs w:val="24"/>
+        </w:rPr>
+      </w:pPr>
+      <w:r>
+        <w:rPr>
+          <w:rFonts w:ascii="Consolas" w:hAnsi="Consolas" w:cs="Consolas"/>
+          <w:color w:val="000000"/>
+        </w:rPr>
+        <w:t>alpha = 10;</w:t>
+      </w:r>
+    </w:p>
+    <w:p>
+      <w:pPr>
+        <w:autoSpaceDE w:val="0"/>
+        <w:autoSpaceDN w:val="0"/>
+        <w:adjustRightInd w:val="0"/>
+        <w:spacing w:after="0" w:line="240" w:lineRule="auto"/>
+        <w:rPr>
+          <w:rFonts w:ascii="Consolas" w:hAnsi="Consolas" w:cs="Times New Roman"/>
+          <w:sz w:val="24"/>
+          <w:szCs w:val="24"/>
+        </w:rPr>
+      </w:pPr>
+      <w:r>
+        <w:rPr>
+          <w:rFonts w:ascii="Consolas" w:hAnsi="Consolas" w:cs="Consolas"/>
+          <w:color w:val="000000"/>
+        </w:rPr>
+        <w:t>T = .01;</w:t>
+      </w:r>
+    </w:p>
+    <w:p>
+      <w:pPr>
+        <w:autoSpaceDE w:val="0"/>
+        <w:autoSpaceDN w:val="0"/>
+        <w:adjustRightInd w:val="0"/>
+        <w:spacing w:after="0" w:line="240" w:lineRule="auto"/>
+        <w:rPr>
+          <w:rFonts w:ascii="Consolas" w:hAnsi="Consolas" w:cs="Times New Roman"/>
+          <w:sz w:val="24"/>
+          <w:szCs w:val="24"/>
+        </w:rPr>
+      </w:pPr>
+      <w:proofErr w:type="spellStart"/>
+      <w:r>
+        <w:rPr>
+          <w:rFonts w:ascii="Consolas" w:hAnsi="Consolas" w:cs="Consolas"/>
+          <w:color w:val="000000"/>
+        </w:rPr>
+        <w:t>c_num</w:t>
+      </w:r>
+      <w:proofErr w:type="spellEnd"/>
+      <w:r>
+        <w:rPr>
+          <w:rFonts w:ascii="Consolas" w:hAnsi="Consolas" w:cs="Consolas"/>
+          <w:color w:val="000000"/>
+        </w:rPr>
+        <w:t xml:space="preserve"> = alpha * [T 1];</w:t>
+      </w:r>
+    </w:p>
+    <w:p>
+      <w:pPr>
+        <w:autoSpaceDE w:val="0"/>
+        <w:autoSpaceDN w:val="0"/>
+        <w:adjustRightInd w:val="0"/>
+        <w:spacing w:after="0" w:line="240" w:lineRule="auto"/>
+        <w:rPr>
+          <w:rFonts w:ascii="Consolas" w:hAnsi="Consolas" w:cs="Times New Roman"/>
+          <w:sz w:val="24"/>
+          <w:szCs w:val="24"/>
+        </w:rPr>
+      </w:pPr>
+      <w:proofErr w:type="spellStart"/>
+      <w:r>
+        <w:rPr>
+          <w:rFonts w:ascii="Consolas" w:hAnsi="Consolas" w:cs="Consolas"/>
+          <w:color w:val="000000"/>
+        </w:rPr>
+        <w:t>c_den</w:t>
+      </w:r>
+      <w:proofErr w:type="spellEnd"/>
+      <w:r>
+        <w:rPr>
+          <w:rFonts w:ascii="Consolas" w:hAnsi="Consolas" w:cs="Consolas"/>
+          <w:color w:val="000000"/>
+        </w:rPr>
+        <w:t xml:space="preserve"> = [alpha * T 1];</w:t>
+      </w:r>
+    </w:p>
+    <w:p>
+      <w:pPr>
+        <w:autoSpaceDE w:val="0"/>
+        <w:autoSpaceDN w:val="0"/>
+        <w:adjustRightInd w:val="0"/>
+        <w:spacing w:after="0" w:line="240" w:lineRule="auto"/>
+        <w:rPr>
+          <w:rFonts w:ascii="Consolas" w:hAnsi="Consolas" w:cs="Times New Roman"/>
+          <w:sz w:val="24"/>
+          <w:szCs w:val="24"/>
+        </w:rPr>
+      </w:pPr>
+      <w:r>
+        <w:rPr>
+          <w:rFonts w:ascii="Consolas" w:hAnsi="Consolas" w:cs="Consolas"/>
+          <w:color w:val="000000"/>
+        </w:rPr>
+        <w:t xml:space="preserve">c = </w:t>
+      </w:r>
+      <w:proofErr w:type="spellStart"/>
+      <w:r>
+        <w:rPr>
+          <w:rFonts w:ascii="Consolas" w:hAnsi="Consolas" w:cs="Consolas"/>
+          <w:color w:val="000000"/>
+        </w:rPr>
+        <w:t>tf</w:t>
+      </w:r>
+      <w:proofErr w:type="spellEnd"/>
+      <w:r>
+        <w:rPr>
+          <w:rFonts w:ascii="Consolas" w:hAnsi="Consolas" w:cs="Consolas"/>
+          <w:color w:val="000000"/>
+        </w:rPr>
+        <w:t>(</w:t>
+      </w:r>
+      <w:proofErr w:type="spellStart"/>
+      <w:r>
+        <w:rPr>
+          <w:rFonts w:ascii="Consolas" w:hAnsi="Consolas" w:cs="Consolas"/>
+          <w:color w:val="000000"/>
+        </w:rPr>
+        <w:t>c_num</w:t>
+      </w:r>
+      <w:proofErr w:type="spellEnd"/>
+      <w:r>
+        <w:rPr>
+          <w:rFonts w:ascii="Consolas" w:hAnsi="Consolas" w:cs="Consolas"/>
+          <w:color w:val="000000"/>
+        </w:rPr>
+        <w:t xml:space="preserve">, </w:t>
+      </w:r>
+      <w:proofErr w:type="spellStart"/>
+      <w:r>
+        <w:rPr>
+          <w:rFonts w:ascii="Consolas" w:hAnsi="Consolas" w:cs="Consolas"/>
+          <w:color w:val="000000"/>
+        </w:rPr>
+        <w:t>c_den</w:t>
+      </w:r>
+      <w:proofErr w:type="spellEnd"/>
+      <w:r>
+        <w:rPr>
+          <w:rFonts w:ascii="Consolas" w:hAnsi="Consolas" w:cs="Consolas"/>
+          <w:color w:val="000000"/>
+        </w:rPr>
+        <w:t>)</w:t>
+      </w:r>
+    </w:p>
+    <w:p>
+      <w:pPr>
+        <w:autoSpaceDE w:val="0"/>
+        <w:autoSpaceDN w:val="0"/>
+        <w:adjustRightInd w:val="0"/>
+        <w:spacing w:after="0" w:line="240" w:lineRule="auto"/>
+        <w:rPr>
+          <w:rFonts w:ascii="Consolas" w:hAnsi="Consolas" w:cs="Times New Roman"/>
+          <w:sz w:val="24"/>
+          <w:szCs w:val="24"/>
+        </w:rPr>
+      </w:pPr>
+      <w:r>
+        <w:rPr>
+          <w:rFonts w:ascii="Consolas" w:hAnsi="Consolas" w:cs="Consolas"/>
+          <w:color w:val="000000"/>
+        </w:rPr>
+        <w:t>sys = series(</w:t>
+      </w:r>
+      <w:proofErr w:type="spellStart"/>
+      <w:r>
+        <w:rPr>
+          <w:rFonts w:ascii="Consolas" w:hAnsi="Consolas" w:cs="Consolas"/>
+          <w:color w:val="000000"/>
+        </w:rPr>
+        <w:t>c,p</w:t>
+      </w:r>
+      <w:proofErr w:type="spellEnd"/>
+      <w:r>
+        <w:rPr>
+          <w:rFonts w:ascii="Consolas" w:hAnsi="Consolas" w:cs="Consolas"/>
+          <w:color w:val="000000"/>
+        </w:rPr>
+        <w:t>);</w:t>
+      </w:r>
+    </w:p>
+    <w:p>
+      <w:pPr>
+        <w:autoSpaceDE w:val="0"/>
+        <w:autoSpaceDN w:val="0"/>
+        <w:adjustRightInd w:val="0"/>
+        <w:spacing w:after="0" w:line="240" w:lineRule="auto"/>
+        <w:rPr>
+          <w:rFonts w:ascii="Consolas" w:hAnsi="Consolas" w:cs="Times New Roman"/>
+          <w:sz w:val="24"/>
+          <w:szCs w:val="24"/>
+        </w:rPr>
+      </w:pPr>
+      <w:r>
+        <w:rPr>
+          <w:rFonts w:ascii="Consolas" w:hAnsi="Consolas" w:cs="Consolas"/>
+          <w:color w:val="000000"/>
+        </w:rPr>
+        <w:t>figure(2)</w:t>
+      </w:r>
+    </w:p>
+    <w:p>
+      <w:pPr>
+        <w:autoSpaceDE w:val="0"/>
+        <w:autoSpaceDN w:val="0"/>
+        <w:adjustRightInd w:val="0"/>
+        <w:spacing w:after="0" w:line="240" w:lineRule="auto"/>
+        <w:rPr>
+          <w:rFonts w:ascii="Consolas" w:hAnsi="Consolas" w:cs="Times New Roman"/>
+          <w:sz w:val="24"/>
+          <w:szCs w:val="24"/>
+        </w:rPr>
+      </w:pPr>
+      <w:proofErr w:type="spellStart"/>
+      <w:r>
+        <w:rPr>
+          <w:rFonts w:ascii="Consolas" w:hAnsi="Consolas" w:cs="Consolas"/>
+          <w:color w:val="000000"/>
+        </w:rPr>
+        <w:t>rlocus</w:t>
+      </w:r>
+      <w:proofErr w:type="spellEnd"/>
+      <w:r>
+        <w:rPr>
+          <w:rFonts w:ascii="Consolas" w:hAnsi="Consolas" w:cs="Consolas"/>
+          <w:color w:val="000000"/>
+        </w:rPr>
+        <w:t>(sys, 0:.1:10)</w:t>
+      </w:r>
+    </w:p>
+    <w:p>
+      <w:pPr>
+        <w:autoSpaceDE w:val="0"/>
+        <w:autoSpaceDN w:val="0"/>
+        <w:adjustRightInd w:val="0"/>
+        <w:spacing w:after="0" w:line="240" w:lineRule="auto"/>
+        <w:rPr>
+          <w:rFonts w:ascii="Consolas" w:hAnsi="Consolas" w:cs="Times New Roman"/>
+          <w:sz w:val="24"/>
+          <w:szCs w:val="24"/>
+        </w:rPr>
+      </w:pPr>
+      <w:r>
+        <w:rPr>
+          <w:rFonts w:ascii="Consolas" w:hAnsi="Consolas" w:cs="Consolas"/>
+          <w:color w:val="000000"/>
+        </w:rPr>
+        <w:t>title(</w:t>
+      </w:r>
+      <w:r>
+        <w:rPr>
+          <w:rFonts w:ascii="Consolas" w:hAnsi="Consolas" w:cs="Consolas"/>
+          <w:color w:val="A020F0"/>
+        </w:rPr>
+        <w:t>'Root Locus of the Plant With Controller'</w:t>
+      </w:r>
+      <w:r>
+        <w:rPr>
+          <w:rFonts w:ascii="Consolas" w:hAnsi="Consolas" w:cs="Consolas"/>
+          <w:color w:val="000000"/>
+        </w:rPr>
+        <w:t>);</w:t>
+      </w:r>
+    </w:p>
+    <w:p>
+      <w:pPr>
+        <w:autoSpaceDE w:val="0"/>
+        <w:autoSpaceDN w:val="0"/>
+        <w:adjustRightInd w:val="0"/>
+        <w:spacing w:after="0" w:line="240" w:lineRule="auto"/>
+        <w:rPr>
+          <w:rFonts w:ascii="Consolas" w:hAnsi="Consolas" w:cs="Times New Roman"/>
+          <w:sz w:val="24"/>
+          <w:szCs w:val="24"/>
+        </w:rPr>
+      </w:pPr>
+      <w:r>
+        <w:rPr>
+          <w:rFonts w:ascii="Consolas" w:hAnsi="Consolas" w:cs="Consolas"/>
+          <w:color w:val="000000"/>
+        </w:rPr>
+        <w:t xml:space="preserve">hold </w:t>
+      </w:r>
+      <w:r>
+        <w:rPr>
+          <w:rFonts w:ascii="Consolas" w:hAnsi="Consolas" w:cs="Consolas"/>
+          <w:color w:val="A020F0"/>
+        </w:rPr>
+        <w:t>on</w:t>
+      </w:r>
+      <w:r>
+        <w:rPr>
+          <w:rFonts w:ascii="Consolas" w:hAnsi="Consolas" w:cs="Consolas"/>
+          <w:color w:val="000000"/>
+        </w:rPr>
+        <w:t>;</w:t>
+      </w:r>
+    </w:p>
+    <w:p>
+      <w:pPr>
+        <w:autoSpaceDE w:val="0"/>
+        <w:autoSpaceDN w:val="0"/>
+        <w:adjustRightInd w:val="0"/>
+        <w:spacing w:after="0" w:line="240" w:lineRule="auto"/>
+        <w:rPr>
+          <w:rFonts w:ascii="Consolas" w:hAnsi="Consolas" w:cs="Times New Roman"/>
+          <w:sz w:val="24"/>
+          <w:szCs w:val="24"/>
+        </w:rPr>
+      </w:pPr>
+      <w:proofErr w:type="spellStart"/>
+      <w:r>
+        <w:rPr>
+          <w:rFonts w:ascii="Consolas" w:hAnsi="Consolas" w:cs="Consolas"/>
+          <w:color w:val="000000"/>
+        </w:rPr>
+        <w:t>omega_vec</w:t>
+      </w:r>
+      <w:proofErr w:type="spellEnd"/>
+      <w:r>
+        <w:rPr>
+          <w:rFonts w:ascii="Consolas" w:hAnsi="Consolas" w:cs="Consolas"/>
+          <w:color w:val="000000"/>
+        </w:rPr>
+        <w:t xml:space="preserve"> = -.1:-.1:-10;</w:t>
+      </w:r>
+    </w:p>
+    <w:p>
+      <w:pPr>
+        <w:autoSpaceDE w:val="0"/>
+        <w:autoSpaceDN w:val="0"/>
+        <w:adjustRightInd w:val="0"/>
+        <w:spacing w:after="0" w:line="240" w:lineRule="auto"/>
+        <w:rPr>
+          <w:rFonts w:ascii="Consolas" w:hAnsi="Consolas" w:cs="Times New Roman"/>
+          <w:sz w:val="24"/>
+          <w:szCs w:val="24"/>
+        </w:rPr>
+      </w:pPr>
+      <w:r>
+        <w:rPr>
+          <w:rFonts w:ascii="Consolas" w:hAnsi="Consolas" w:cs="Consolas"/>
+          <w:color w:val="000000"/>
+        </w:rPr>
+        <w:t>plot(</w:t>
+      </w:r>
+      <w:proofErr w:type="spellStart"/>
+      <w:r>
+        <w:rPr>
+          <w:rFonts w:ascii="Consolas" w:hAnsi="Consolas" w:cs="Consolas"/>
+          <w:color w:val="000000"/>
+        </w:rPr>
+        <w:t>omega_vec,omega_vec</w:t>
+      </w:r>
+      <w:proofErr w:type="spellEnd"/>
+      <w:r>
+        <w:rPr>
+          <w:rFonts w:ascii="Consolas" w:hAnsi="Consolas" w:cs="Consolas"/>
+          <w:color w:val="000000"/>
+        </w:rPr>
+        <w:t>*(1-damping^2),</w:t>
+      </w:r>
+      <w:r>
+        <w:rPr>
+          <w:rFonts w:ascii="Consolas" w:hAnsi="Consolas" w:cs="Consolas"/>
+          <w:color w:val="A020F0"/>
+        </w:rPr>
+        <w:t>'r'</w:t>
+      </w:r>
+      <w:r>
+        <w:rPr>
+          <w:rFonts w:ascii="Consolas" w:hAnsi="Consolas" w:cs="Consolas"/>
+          <w:color w:val="000000"/>
+        </w:rPr>
+        <w:t>);</w:t>
+      </w:r>
+    </w:p>
+    <w:p>
+      <w:pPr>
+        <w:autoSpaceDE w:val="0"/>
+        <w:autoSpaceDN w:val="0"/>
+        <w:adjustRightInd w:val="0"/>
+        <w:spacing w:after="0" w:line="240" w:lineRule="auto"/>
+        <w:rPr>
+          <w:rFonts w:ascii="Consolas" w:hAnsi="Consolas" w:cs="Times New Roman"/>
+          <w:sz w:val="24"/>
+          <w:szCs w:val="24"/>
+        </w:rPr>
+      </w:pPr>
+      <w:r>
+        <w:rPr>
+          <w:rFonts w:ascii="Consolas" w:hAnsi="Consolas" w:cs="Consolas"/>
+          <w:color w:val="000000"/>
+        </w:rPr>
+        <w:t>plot(</w:t>
+      </w:r>
+      <w:proofErr w:type="spellStart"/>
+      <w:r>
+        <w:rPr>
+          <w:rFonts w:ascii="Consolas" w:hAnsi="Consolas" w:cs="Consolas"/>
+          <w:color w:val="000000"/>
+        </w:rPr>
+        <w:t>omega_vec,-omega_vec</w:t>
+      </w:r>
+      <w:proofErr w:type="spellEnd"/>
+      <w:r>
+        <w:rPr>
+          <w:rFonts w:ascii="Consolas" w:hAnsi="Consolas" w:cs="Consolas"/>
+          <w:color w:val="000000"/>
+        </w:rPr>
+        <w:t>*(1-damping^2),</w:t>
+      </w:r>
+      <w:r>
+        <w:rPr>
+          <w:rFonts w:ascii="Consolas" w:hAnsi="Consolas" w:cs="Consolas"/>
+          <w:color w:val="A020F0"/>
+        </w:rPr>
+        <w:t>'r'</w:t>
+      </w:r>
+      <w:r>
+        <w:rPr>
+          <w:rFonts w:ascii="Consolas" w:hAnsi="Consolas" w:cs="Consolas"/>
+          <w:color w:val="000000"/>
+        </w:rPr>
+        <w:t>);</w:t>
+      </w:r>
+    </w:p>
+    <w:p>
+      <w:pPr>
+        <w:autoSpaceDE w:val="0"/>
+        <w:autoSpaceDN w:val="0"/>
+        <w:adjustRightInd w:val="0"/>
+        <w:spacing w:after="0" w:line="240" w:lineRule="auto"/>
+        <w:rPr>
+          <w:rFonts w:ascii="Consolas" w:hAnsi="Consolas" w:cs="Times New Roman"/>
+          <w:sz w:val="24"/>
+          <w:szCs w:val="24"/>
+        </w:rPr>
+      </w:pPr>
+      <w:r>
+        <w:rPr>
+          <w:rFonts w:ascii="Consolas" w:hAnsi="Consolas" w:cs="Consolas"/>
+          <w:color w:val="000000"/>
+        </w:rPr>
+        <w:t>plot(-</w:t>
+      </w:r>
+      <w:proofErr w:type="spellStart"/>
+      <w:r>
+        <w:rPr>
+          <w:rFonts w:ascii="Consolas" w:hAnsi="Consolas" w:cs="Consolas"/>
+          <w:color w:val="000000"/>
+        </w:rPr>
+        <w:t>omega_n</w:t>
+      </w:r>
+      <w:proofErr w:type="spellEnd"/>
+      <w:r>
+        <w:rPr>
+          <w:rFonts w:ascii="Consolas" w:hAnsi="Consolas" w:cs="Consolas"/>
+          <w:color w:val="000000"/>
+        </w:rPr>
+        <w:t>*damping*ones(1,11),(-5:1:5),</w:t>
+      </w:r>
+      <w:r>
+        <w:rPr>
+          <w:rFonts w:ascii="Consolas" w:hAnsi="Consolas" w:cs="Consolas"/>
+          <w:color w:val="A020F0"/>
+        </w:rPr>
+        <w:t>'r'</w:t>
+      </w:r>
+      <w:r>
+        <w:rPr>
+          <w:rFonts w:ascii="Consolas" w:hAnsi="Consolas" w:cs="Consolas"/>
+          <w:color w:val="000000"/>
+        </w:rPr>
+        <w:t>);</w:t>
+      </w:r>
+    </w:p>
+    <w:p>
+      <w:pPr>
+        <w:autoSpaceDE w:val="0"/>
+        <w:autoSpaceDN w:val="0"/>
+        <w:adjustRightInd w:val="0"/>
+        <w:spacing w:after="0" w:line="240" w:lineRule="auto"/>
+        <w:rPr>
+          <w:rFonts w:ascii="Consolas" w:hAnsi="Consolas" w:cs="Times New Roman"/>
+          <w:sz w:val="24"/>
+          <w:szCs w:val="24"/>
+        </w:rPr>
+      </w:pPr>
+      <w:r>
+        <w:rPr>
+          <w:rFonts w:ascii="Consolas" w:hAnsi="Consolas" w:cs="Consolas"/>
+          <w:color w:val="000000"/>
+        </w:rPr>
+        <w:t xml:space="preserve">hold </w:t>
+      </w:r>
+      <w:r>
+        <w:rPr>
+          <w:rFonts w:ascii="Consolas" w:hAnsi="Consolas" w:cs="Consolas"/>
+          <w:color w:val="A020F0"/>
+        </w:rPr>
+        <w:t>off</w:t>
+      </w:r>
+      <w:r>
+        <w:rPr>
+          <w:rFonts w:ascii="Consolas" w:hAnsi="Consolas" w:cs="Consolas"/>
+          <w:color w:val="000000"/>
+        </w:rPr>
+        <w:t>;</w:t>
+      </w:r>
+    </w:p>
+    <w:p>
+      <w:pPr>
+        <w:autoSpaceDE w:val="0"/>
+        <w:autoSpaceDN w:val="0"/>
+        <w:adjustRightInd w:val="0"/>
+        <w:spacing w:after="0" w:line="240" w:lineRule="auto"/>
+        <w:rPr>
+          <w:rFonts w:ascii="Consolas" w:hAnsi="Consolas" w:cs="Times New Roman"/>
+          <w:sz w:val="24"/>
+          <w:szCs w:val="24"/>
+        </w:rPr>
+      </w:pPr>
+      <w:r>
+        <w:rPr>
+          <w:rFonts w:ascii="Consolas" w:hAnsi="Consolas" w:cs="Consolas"/>
+          <w:color w:val="000000"/>
+        </w:rPr>
+        <w:t xml:space="preserve"> </w:t>
+      </w:r>
+    </w:p>
+    <w:p>
+      <w:pPr>
+        <w:autoSpaceDE w:val="0"/>
+        <w:autoSpaceDN w:val="0"/>
+        <w:adjustRightInd w:val="0"/>
+        <w:spacing w:after="0" w:line="240" w:lineRule="auto"/>
+        <w:rPr>
+          <w:rFonts w:ascii="Consolas" w:hAnsi="Consolas" w:cs="Times New Roman"/>
+          <w:sz w:val="24"/>
+          <w:szCs w:val="24"/>
+        </w:rPr>
+      </w:pPr>
+      <w:r>
+        <w:rPr>
+          <w:rFonts w:ascii="Consolas" w:hAnsi="Consolas" w:cs="Consolas"/>
+          <w:color w:val="228B22"/>
+        </w:rPr>
+        <w:lastRenderedPageBreak/>
+        <w:t>%3 Step Response</w:t>
+      </w:r>
+    </w:p>
+    <w:p>
+      <w:pPr>
+        <w:autoSpaceDE w:val="0"/>
+        <w:autoSpaceDN w:val="0"/>
+        <w:adjustRightInd w:val="0"/>
+        <w:spacing w:after="0" w:line="240" w:lineRule="auto"/>
+        <w:rPr>
+          <w:rFonts w:ascii="Consolas" w:hAnsi="Consolas" w:cs="Times New Roman"/>
+          <w:sz w:val="24"/>
+          <w:szCs w:val="24"/>
+        </w:rPr>
+      </w:pPr>
+      <w:proofErr w:type="spellStart"/>
+      <w:r>
+        <w:rPr>
+          <w:rFonts w:ascii="Consolas" w:hAnsi="Consolas" w:cs="Consolas"/>
+          <w:color w:val="000000"/>
         </w:rPr>
         <w:t>k_c</w:t>
       </w:r>
@@ -2127,8 +2615,6 @@
         <w:rPr>
           <w:rFonts w:ascii="Consolas" w:hAnsi="Consolas" w:cs="Consolas"/>
           <w:color w:val="000000"/>
-          <w:sz w:val="20"/>
-          <w:szCs w:val="20"/>
         </w:rPr>
         <w:t xml:space="preserve"> = 5;</w:t>
       </w:r>
@@ -2141,71 +2627,308 @@
         <w:spacing w:after="0" w:line="240" w:lineRule="auto"/>
         <w:rPr>
           <w:rFonts w:ascii="Consolas" w:hAnsi="Consolas" w:cs="Times New Roman"/>
-          <w:sz w:val="20"/>
-          <w:szCs w:val="20"/>
-        </w:rPr>
-      </w:pPr>
-      <w:r>
-        <w:rPr>
-          <w:rFonts w:ascii="Consolas" w:hAnsi="Consolas" w:cs="Consolas"/>
-          <w:color w:val="000000"/>
-          <w:sz w:val="20"/>
-          <w:szCs w:val="20"/>
-        </w:rPr>
-        <w:t>alpha = 10;</w:t>
-      </w:r>
-    </w:p>
-    <w:p>
-      <w:pPr>
-        <w:autoSpaceDE w:val="0"/>
-        <w:autoSpaceDN w:val="0"/>
-        <w:adjustRightInd w:val="0"/>
-        <w:spacing w:after="0" w:line="240" w:lineRule="auto"/>
-        <w:rPr>
-          <w:rFonts w:ascii="Consolas" w:hAnsi="Consolas" w:cs="Times New Roman"/>
-          <w:sz w:val="20"/>
-          <w:szCs w:val="20"/>
-        </w:rPr>
-      </w:pPr>
-      <w:r>
-        <w:rPr>
-          <w:rFonts w:ascii="Consolas" w:hAnsi="Consolas" w:cs="Consolas"/>
-          <w:color w:val="000000"/>
-          <w:sz w:val="20"/>
-          <w:szCs w:val="20"/>
-        </w:rPr>
-        <w:t>T = .01;</w:t>
-      </w:r>
-    </w:p>
-    <w:p>
-      <w:pPr>
-        <w:autoSpaceDE w:val="0"/>
-        <w:autoSpaceDN w:val="0"/>
-        <w:adjustRightInd w:val="0"/>
-        <w:spacing w:after="0" w:line="240" w:lineRule="auto"/>
-        <w:rPr>
-          <w:rFonts w:ascii="Consolas" w:hAnsi="Consolas" w:cs="Times New Roman"/>
-          <w:sz w:val="20"/>
-          <w:szCs w:val="20"/>
-        </w:rPr>
-      </w:pPr>
-      <w:proofErr w:type="spellStart"/>
-      <w:r>
-        <w:rPr>
-          <w:rFonts w:ascii="Consolas" w:hAnsi="Consolas" w:cs="Consolas"/>
-          <w:color w:val="000000"/>
-          <w:sz w:val="20"/>
-          <w:szCs w:val="20"/>
-        </w:rPr>
-        <w:t>c_num</w:t>
-      </w:r>
-      <w:proofErr w:type="spellEnd"/>
-      <w:r>
-        <w:rPr>
-          <w:rFonts w:ascii="Consolas" w:hAnsi="Consolas" w:cs="Consolas"/>
-          <w:color w:val="000000"/>
-          <w:sz w:val="20"/>
-          <w:szCs w:val="20"/>
+          <w:sz w:val="24"/>
+          <w:szCs w:val="24"/>
+        </w:rPr>
+      </w:pPr>
+      <w:proofErr w:type="spellStart"/>
+      <w:r>
+        <w:rPr>
+          <w:rFonts w:ascii="Consolas" w:hAnsi="Consolas" w:cs="Consolas"/>
+          <w:color w:val="000000"/>
+        </w:rPr>
+        <w:t>sys_fb</w:t>
+      </w:r>
+      <w:proofErr w:type="spellEnd"/>
+      <w:r>
+        <w:rPr>
+          <w:rFonts w:ascii="Consolas" w:hAnsi="Consolas" w:cs="Consolas"/>
+          <w:color w:val="000000"/>
+        </w:rPr>
+        <w:t xml:space="preserve"> = feedback(</w:t>
+      </w:r>
+      <w:proofErr w:type="spellStart"/>
+      <w:r>
+        <w:rPr>
+          <w:rFonts w:ascii="Consolas" w:hAnsi="Consolas" w:cs="Consolas"/>
+          <w:color w:val="000000"/>
+        </w:rPr>
+        <w:t>k_c</w:t>
+      </w:r>
+      <w:proofErr w:type="spellEnd"/>
+      <w:r>
+        <w:rPr>
+          <w:rFonts w:ascii="Consolas" w:hAnsi="Consolas" w:cs="Consolas"/>
+          <w:color w:val="000000"/>
+        </w:rPr>
+        <w:t xml:space="preserve"> * sys,1)</w:t>
+      </w:r>
+    </w:p>
+    <w:p>
+      <w:pPr>
+        <w:autoSpaceDE w:val="0"/>
+        <w:autoSpaceDN w:val="0"/>
+        <w:adjustRightInd w:val="0"/>
+        <w:spacing w:after="0" w:line="240" w:lineRule="auto"/>
+        <w:rPr>
+          <w:rFonts w:ascii="Consolas" w:hAnsi="Consolas" w:cs="Times New Roman"/>
+          <w:sz w:val="24"/>
+          <w:szCs w:val="24"/>
+        </w:rPr>
+      </w:pPr>
+      <w:r>
+        <w:rPr>
+          <w:rFonts w:ascii="Consolas" w:hAnsi="Consolas" w:cs="Consolas"/>
+          <w:color w:val="000000"/>
+        </w:rPr>
+        <w:t>figure(3);</w:t>
+      </w:r>
+    </w:p>
+    <w:p>
+      <w:pPr>
+        <w:autoSpaceDE w:val="0"/>
+        <w:autoSpaceDN w:val="0"/>
+        <w:adjustRightInd w:val="0"/>
+        <w:spacing w:after="0" w:line="240" w:lineRule="auto"/>
+        <w:rPr>
+          <w:rFonts w:ascii="Consolas" w:hAnsi="Consolas" w:cs="Times New Roman"/>
+          <w:sz w:val="24"/>
+          <w:szCs w:val="24"/>
+        </w:rPr>
+      </w:pPr>
+      <w:r>
+        <w:rPr>
+          <w:rFonts w:ascii="Consolas" w:hAnsi="Consolas" w:cs="Consolas"/>
+          <w:color w:val="000000"/>
+        </w:rPr>
+        <w:t>step(</w:t>
+      </w:r>
+      <w:proofErr w:type="spellStart"/>
+      <w:r>
+        <w:rPr>
+          <w:rFonts w:ascii="Consolas" w:hAnsi="Consolas" w:cs="Consolas"/>
+          <w:color w:val="000000"/>
+        </w:rPr>
+        <w:t>sys_fb</w:t>
+      </w:r>
+      <w:proofErr w:type="spellEnd"/>
+      <w:r>
+        <w:rPr>
+          <w:rFonts w:ascii="Consolas" w:hAnsi="Consolas" w:cs="Consolas"/>
+          <w:color w:val="000000"/>
+        </w:rPr>
+        <w:t>);</w:t>
+      </w:r>
+    </w:p>
+    <w:p>
+      <w:pPr>
+        <w:autoSpaceDE w:val="0"/>
+        <w:autoSpaceDN w:val="0"/>
+        <w:adjustRightInd w:val="0"/>
+        <w:spacing w:after="0" w:line="240" w:lineRule="auto"/>
+        <w:rPr>
+          <w:rFonts w:ascii="Consolas" w:hAnsi="Consolas" w:cs="Times New Roman"/>
+          <w:sz w:val="24"/>
+          <w:szCs w:val="24"/>
+        </w:rPr>
+      </w:pPr>
+      <w:proofErr w:type="spellStart"/>
+      <w:r>
+        <w:rPr>
+          <w:rFonts w:ascii="Consolas" w:hAnsi="Consolas" w:cs="Consolas"/>
+          <w:color w:val="000000"/>
+        </w:rPr>
+        <w:t>step_resp</w:t>
+      </w:r>
+      <w:proofErr w:type="spellEnd"/>
+      <w:r>
+        <w:rPr>
+          <w:rFonts w:ascii="Consolas" w:hAnsi="Consolas" w:cs="Consolas"/>
+          <w:color w:val="000000"/>
+        </w:rPr>
+        <w:t xml:space="preserve"> = step(</w:t>
+      </w:r>
+      <w:proofErr w:type="spellStart"/>
+      <w:r>
+        <w:rPr>
+          <w:rFonts w:ascii="Consolas" w:hAnsi="Consolas" w:cs="Consolas"/>
+          <w:color w:val="000000"/>
+        </w:rPr>
+        <w:t>sys_fb</w:t>
+      </w:r>
+      <w:proofErr w:type="spellEnd"/>
+      <w:r>
+        <w:rPr>
+          <w:rFonts w:ascii="Consolas" w:hAnsi="Consolas" w:cs="Consolas"/>
+          <w:color w:val="000000"/>
+        </w:rPr>
+        <w:t>);</w:t>
+      </w:r>
+    </w:p>
+    <w:p>
+      <w:pPr>
+        <w:autoSpaceDE w:val="0"/>
+        <w:autoSpaceDN w:val="0"/>
+        <w:adjustRightInd w:val="0"/>
+        <w:spacing w:after="0" w:line="240" w:lineRule="auto"/>
+        <w:rPr>
+          <w:rFonts w:ascii="Consolas" w:hAnsi="Consolas" w:cs="Times New Roman"/>
+          <w:sz w:val="24"/>
+          <w:szCs w:val="24"/>
+        </w:rPr>
+      </w:pPr>
+      <w:r>
+        <w:rPr>
+          <w:rFonts w:ascii="Consolas" w:hAnsi="Consolas" w:cs="Consolas"/>
+          <w:color w:val="000000"/>
+        </w:rPr>
+        <w:t>title(</w:t>
+      </w:r>
+      <w:r>
+        <w:rPr>
+          <w:rFonts w:ascii="Consolas" w:hAnsi="Consolas" w:cs="Consolas"/>
+          <w:color w:val="A020F0"/>
+        </w:rPr>
+        <w:t>'Step Response'</w:t>
+      </w:r>
+      <w:r>
+        <w:rPr>
+          <w:rFonts w:ascii="Consolas" w:hAnsi="Consolas" w:cs="Consolas"/>
+          <w:color w:val="000000"/>
+        </w:rPr>
+        <w:t>);</w:t>
+      </w:r>
+    </w:p>
+    <w:p>
+      <w:pPr>
+        <w:autoSpaceDE w:val="0"/>
+        <w:autoSpaceDN w:val="0"/>
+        <w:adjustRightInd w:val="0"/>
+        <w:spacing w:after="0" w:line="240" w:lineRule="auto"/>
+        <w:rPr>
+          <w:rFonts w:ascii="Consolas" w:hAnsi="Consolas" w:cs="Times New Roman"/>
+          <w:sz w:val="24"/>
+          <w:szCs w:val="24"/>
+        </w:rPr>
+      </w:pPr>
+      <w:r>
+        <w:rPr>
+          <w:rFonts w:ascii="Consolas" w:hAnsi="Consolas" w:cs="Consolas"/>
+          <w:color w:val="000000"/>
+        </w:rPr>
+        <w:t>Mp = max(</w:t>
+      </w:r>
+      <w:proofErr w:type="spellStart"/>
+      <w:r>
+        <w:rPr>
+          <w:rFonts w:ascii="Consolas" w:hAnsi="Consolas" w:cs="Consolas"/>
+          <w:color w:val="000000"/>
+        </w:rPr>
+        <w:t>step_resp</w:t>
+      </w:r>
+      <w:proofErr w:type="spellEnd"/>
+      <w:r>
+        <w:rPr>
+          <w:rFonts w:ascii="Consolas" w:hAnsi="Consolas" w:cs="Consolas"/>
+          <w:color w:val="000000"/>
+        </w:rPr>
+        <w:t>)-1</w:t>
+      </w:r>
+    </w:p>
+    <w:p>
+      <w:pPr>
+        <w:autoSpaceDE w:val="0"/>
+        <w:autoSpaceDN w:val="0"/>
+        <w:adjustRightInd w:val="0"/>
+        <w:spacing w:after="0" w:line="240" w:lineRule="auto"/>
+        <w:rPr>
+          <w:rFonts w:ascii="Consolas" w:hAnsi="Consolas" w:cs="Times New Roman"/>
+          <w:sz w:val="24"/>
+          <w:szCs w:val="24"/>
+        </w:rPr>
+      </w:pPr>
+      <w:r>
+        <w:rPr>
+          <w:rFonts w:ascii="Consolas" w:hAnsi="Consolas" w:cs="Consolas"/>
+          <w:color w:val="000000"/>
+        </w:rPr>
+        <w:t xml:space="preserve"> </w:t>
+      </w:r>
+    </w:p>
+    <w:p>
+      <w:pPr>
+        <w:autoSpaceDE w:val="0"/>
+        <w:autoSpaceDN w:val="0"/>
+        <w:adjustRightInd w:val="0"/>
+        <w:spacing w:after="0" w:line="240" w:lineRule="auto"/>
+        <w:rPr>
+          <w:rFonts w:ascii="Consolas" w:hAnsi="Consolas" w:cs="Times New Roman"/>
+          <w:sz w:val="24"/>
+          <w:szCs w:val="24"/>
+        </w:rPr>
+      </w:pPr>
+      <w:r>
+        <w:rPr>
+          <w:rFonts w:ascii="Consolas" w:hAnsi="Consolas" w:cs="Consolas"/>
+          <w:color w:val="228B22"/>
+        </w:rPr>
+        <w:t>%Ramp Response</w:t>
+      </w:r>
+    </w:p>
+    <w:p>
+      <w:pPr>
+        <w:autoSpaceDE w:val="0"/>
+        <w:autoSpaceDN w:val="0"/>
+        <w:adjustRightInd w:val="0"/>
+        <w:spacing w:after="0" w:line="240" w:lineRule="auto"/>
+        <w:rPr>
+          <w:rFonts w:ascii="Consolas" w:hAnsi="Consolas" w:cs="Times New Roman"/>
+          <w:sz w:val="24"/>
+          <w:szCs w:val="24"/>
+        </w:rPr>
+      </w:pPr>
+      <w:proofErr w:type="spellStart"/>
+      <w:r>
+        <w:rPr>
+          <w:rFonts w:ascii="Consolas" w:hAnsi="Consolas" w:cs="Consolas"/>
+          <w:color w:val="000000"/>
+        </w:rPr>
+        <w:t>t_vec</w:t>
+      </w:r>
+      <w:proofErr w:type="spellEnd"/>
+      <w:r>
+        <w:rPr>
+          <w:rFonts w:ascii="Consolas" w:hAnsi="Consolas" w:cs="Consolas"/>
+          <w:color w:val="000000"/>
+        </w:rPr>
+        <w:t xml:space="preserve"> = 0:.1:100;</w:t>
+      </w:r>
+    </w:p>
+    <w:p>
+      <w:pPr>
+        <w:autoSpaceDE w:val="0"/>
+        <w:autoSpaceDN w:val="0"/>
+        <w:adjustRightInd w:val="0"/>
+        <w:spacing w:after="0" w:line="240" w:lineRule="auto"/>
+        <w:rPr>
+          <w:rFonts w:ascii="Consolas" w:hAnsi="Consolas" w:cs="Times New Roman"/>
+          <w:sz w:val="24"/>
+          <w:szCs w:val="24"/>
+        </w:rPr>
+      </w:pPr>
+      <w:proofErr w:type="spellStart"/>
+      <w:r>
+        <w:rPr>
+          <w:rFonts w:ascii="Consolas" w:hAnsi="Consolas" w:cs="Consolas"/>
+          <w:color w:val="000000"/>
+        </w:rPr>
+        <w:t>y_vec</w:t>
+      </w:r>
+      <w:proofErr w:type="spellEnd"/>
+      <w:r>
+        <w:rPr>
+          <w:rFonts w:ascii="Consolas" w:hAnsi="Consolas" w:cs="Consolas"/>
+          <w:color w:val="000000"/>
         </w:rPr>
         <w:t xml:space="preserve"> = </w:t>
       </w:r>
@@ -2214,93 +2937,14 @@
         <w:rPr>
           <w:rFonts w:ascii="Consolas" w:hAnsi="Consolas" w:cs="Consolas"/>
           <w:color w:val="000000"/>
-          <w:sz w:val="20"/>
-          <w:szCs w:val="20"/>
-        </w:rPr>
-        <w:t>k_c</w:t>
-      </w:r>
-      <w:proofErr w:type="spellEnd"/>
-      <w:r>
-        <w:rPr>
-          <w:rFonts w:ascii="Consolas" w:hAnsi="Consolas" w:cs="Consolas"/>
-          <w:color w:val="000000"/>
-          <w:sz w:val="20"/>
-          <w:szCs w:val="20"/>
-        </w:rPr>
-        <w:t xml:space="preserve"> * alpha * [T 1];</w:t>
-      </w:r>
-    </w:p>
-    <w:p>
-      <w:pPr>
-        <w:autoSpaceDE w:val="0"/>
-        <w:autoSpaceDN w:val="0"/>
-        <w:adjustRightInd w:val="0"/>
-        <w:spacing w:after="0" w:line="240" w:lineRule="auto"/>
-        <w:rPr>
-          <w:rFonts w:ascii="Consolas" w:hAnsi="Consolas" w:cs="Times New Roman"/>
-          <w:sz w:val="20"/>
-          <w:szCs w:val="20"/>
-        </w:rPr>
-      </w:pPr>
-      <w:proofErr w:type="spellStart"/>
-      <w:r>
-        <w:rPr>
-          <w:rFonts w:ascii="Consolas" w:hAnsi="Consolas" w:cs="Consolas"/>
-          <w:color w:val="000000"/>
-          <w:sz w:val="20"/>
-          <w:szCs w:val="20"/>
-        </w:rPr>
-        <w:t>c_den</w:t>
-      </w:r>
-      <w:proofErr w:type="spellEnd"/>
-      <w:r>
-        <w:rPr>
-          <w:rFonts w:ascii="Consolas" w:hAnsi="Consolas" w:cs="Consolas"/>
-          <w:color w:val="000000"/>
-          <w:sz w:val="20"/>
-          <w:szCs w:val="20"/>
-        </w:rPr>
-        <w:t xml:space="preserve"> = [alpha * T 1];</w:t>
-      </w:r>
-    </w:p>
-    <w:p>
-      <w:pPr>
-        <w:autoSpaceDE w:val="0"/>
-        <w:autoSpaceDN w:val="0"/>
-        <w:adjustRightInd w:val="0"/>
-        <w:spacing w:after="0" w:line="240" w:lineRule="auto"/>
-        <w:rPr>
-          <w:rFonts w:ascii="Consolas" w:hAnsi="Consolas" w:cs="Times New Roman"/>
-          <w:sz w:val="20"/>
-          <w:szCs w:val="20"/>
-        </w:rPr>
-      </w:pPr>
-      <w:r>
-        <w:rPr>
-          <w:rFonts w:ascii="Consolas" w:hAnsi="Consolas" w:cs="Consolas"/>
-          <w:color w:val="000000"/>
-          <w:sz w:val="20"/>
-          <w:szCs w:val="20"/>
-        </w:rPr>
-        <w:t xml:space="preserve">c = </w:t>
-      </w:r>
-      <w:proofErr w:type="spellStart"/>
-      <w:r>
-        <w:rPr>
-          <w:rFonts w:ascii="Consolas" w:hAnsi="Consolas" w:cs="Consolas"/>
-          <w:color w:val="000000"/>
-          <w:sz w:val="20"/>
-          <w:szCs w:val="20"/>
-        </w:rPr>
-        <w:t>tf</w:t>
-      </w:r>
-      <w:proofErr w:type="spellEnd"/>
-      <w:r>
-        <w:rPr>
-          <w:rFonts w:ascii="Consolas" w:hAnsi="Consolas" w:cs="Consolas"/>
-          <w:color w:val="000000"/>
-          <w:sz w:val="20"/>
-          <w:szCs w:val="20"/>
+        </w:rPr>
+        <w:t>lsim</w:t>
+      </w:r>
+      <w:proofErr w:type="spellEnd"/>
+      <w:r>
+        <w:rPr>
+          <w:rFonts w:ascii="Consolas" w:hAnsi="Consolas" w:cs="Consolas"/>
+          <w:color w:val="000000"/>
         </w:rPr>
         <w:t>(</w:t>
       </w:r>
@@ -2309,18 +2953,70 @@
         <w:rPr>
           <w:rFonts w:ascii="Consolas" w:hAnsi="Consolas" w:cs="Consolas"/>
           <w:color w:val="000000"/>
-          <w:sz w:val="20"/>
-          <w:szCs w:val="20"/>
-        </w:rPr>
-        <w:t>c_num</w:t>
-      </w:r>
-      <w:proofErr w:type="spellEnd"/>
-      <w:r>
-        <w:rPr>
-          <w:rFonts w:ascii="Consolas" w:hAnsi="Consolas" w:cs="Consolas"/>
-          <w:color w:val="000000"/>
-          <w:sz w:val="20"/>
-          <w:szCs w:val="20"/>
+        </w:rPr>
+        <w:t>sys_fb,t_vec,t_vec</w:t>
+      </w:r>
+      <w:proofErr w:type="spellEnd"/>
+      <w:r>
+        <w:rPr>
+          <w:rFonts w:ascii="Consolas" w:hAnsi="Consolas" w:cs="Consolas"/>
+          <w:color w:val="000000"/>
+        </w:rPr>
+        <w:t>);</w:t>
+      </w:r>
+    </w:p>
+    <w:p>
+      <w:pPr>
+        <w:autoSpaceDE w:val="0"/>
+        <w:autoSpaceDN w:val="0"/>
+        <w:adjustRightInd w:val="0"/>
+        <w:spacing w:after="0" w:line="240" w:lineRule="auto"/>
+        <w:rPr>
+          <w:rFonts w:ascii="Consolas" w:hAnsi="Consolas" w:cs="Times New Roman"/>
+          <w:sz w:val="24"/>
+          <w:szCs w:val="24"/>
+        </w:rPr>
+      </w:pPr>
+      <w:r>
+        <w:rPr>
+          <w:rFonts w:ascii="Consolas" w:hAnsi="Consolas" w:cs="Consolas"/>
+          <w:color w:val="000000"/>
+        </w:rPr>
+        <w:t>figure(4);</w:t>
+      </w:r>
+    </w:p>
+    <w:p>
+      <w:pPr>
+        <w:autoSpaceDE w:val="0"/>
+        <w:autoSpaceDN w:val="0"/>
+        <w:adjustRightInd w:val="0"/>
+        <w:spacing w:after="0" w:line="240" w:lineRule="auto"/>
+        <w:rPr>
+          <w:rFonts w:ascii="Consolas" w:hAnsi="Consolas" w:cs="Times New Roman"/>
+          <w:sz w:val="24"/>
+          <w:szCs w:val="24"/>
+        </w:rPr>
+      </w:pPr>
+      <w:r>
+        <w:rPr>
+          <w:rFonts w:ascii="Consolas" w:hAnsi="Consolas" w:cs="Consolas"/>
+          <w:color w:val="000000"/>
+        </w:rPr>
+        <w:t>plot(</w:t>
+      </w:r>
+      <w:proofErr w:type="spellStart"/>
+      <w:r>
+        <w:rPr>
+          <w:rFonts w:ascii="Consolas" w:hAnsi="Consolas" w:cs="Consolas"/>
+          <w:color w:val="000000"/>
+        </w:rPr>
+        <w:t>t_vec</w:t>
+      </w:r>
+      <w:proofErr w:type="spellEnd"/>
+      <w:r>
+        <w:rPr>
+          <w:rFonts w:ascii="Consolas" w:hAnsi="Consolas" w:cs="Consolas"/>
+          <w:color w:val="000000"/>
         </w:rPr>
         <w:t xml:space="preserve">, </w:t>
       </w:r>
@@ -2329,60 +3025,46 @@
         <w:rPr>
           <w:rFonts w:ascii="Consolas" w:hAnsi="Consolas" w:cs="Consolas"/>
           <w:color w:val="000000"/>
-          <w:sz w:val="20"/>
-          <w:szCs w:val="20"/>
-        </w:rPr>
-        <w:t>c_den</w:t>
-      </w:r>
-      <w:proofErr w:type="spellEnd"/>
-      <w:r>
-        <w:rPr>
-          <w:rFonts w:ascii="Consolas" w:hAnsi="Consolas" w:cs="Consolas"/>
-          <w:color w:val="000000"/>
-          <w:sz w:val="20"/>
-          <w:szCs w:val="20"/>
-        </w:rPr>
-        <w:t>)</w:t>
-      </w:r>
-    </w:p>
-    <w:p>
-      <w:pPr>
-        <w:autoSpaceDE w:val="0"/>
-        <w:autoSpaceDN w:val="0"/>
-        <w:adjustRightInd w:val="0"/>
-        <w:spacing w:after="0" w:line="240" w:lineRule="auto"/>
-        <w:rPr>
-          <w:rFonts w:ascii="Consolas" w:hAnsi="Consolas" w:cs="Times New Roman"/>
-          <w:sz w:val="20"/>
-          <w:szCs w:val="20"/>
-        </w:rPr>
-      </w:pPr>
-      <w:r>
-        <w:rPr>
-          <w:rFonts w:ascii="Consolas" w:hAnsi="Consolas" w:cs="Consolas"/>
-          <w:color w:val="000000"/>
-          <w:sz w:val="20"/>
-          <w:szCs w:val="20"/>
-        </w:rPr>
-        <w:t>sys = series(</w:t>
-      </w:r>
-      <w:proofErr w:type="spellStart"/>
-      <w:r>
-        <w:rPr>
-          <w:rFonts w:ascii="Consolas" w:hAnsi="Consolas" w:cs="Consolas"/>
-          <w:color w:val="000000"/>
-          <w:sz w:val="20"/>
-          <w:szCs w:val="20"/>
-        </w:rPr>
-        <w:t>c,p</w:t>
-      </w:r>
-      <w:proofErr w:type="spellEnd"/>
-      <w:r>
-        <w:rPr>
-          <w:rFonts w:ascii="Consolas" w:hAnsi="Consolas" w:cs="Consolas"/>
-          <w:color w:val="000000"/>
-          <w:sz w:val="20"/>
-          <w:szCs w:val="20"/>
+        </w:rPr>
+        <w:t>t_vec</w:t>
+      </w:r>
+      <w:proofErr w:type="spellEnd"/>
+      <w:r>
+        <w:rPr>
+          <w:rFonts w:ascii="Consolas" w:hAnsi="Consolas" w:cs="Consolas"/>
+          <w:color w:val="000000"/>
+        </w:rPr>
+        <w:t xml:space="preserve">, </w:t>
+      </w:r>
+      <w:proofErr w:type="spellStart"/>
+      <w:r>
+        <w:rPr>
+          <w:rFonts w:ascii="Consolas" w:hAnsi="Consolas" w:cs="Consolas"/>
+          <w:color w:val="000000"/>
+        </w:rPr>
+        <w:t>t_vec</w:t>
+      </w:r>
+      <w:proofErr w:type="spellEnd"/>
+      <w:r>
+        <w:rPr>
+          <w:rFonts w:ascii="Consolas" w:hAnsi="Consolas" w:cs="Consolas"/>
+          <w:color w:val="000000"/>
+        </w:rPr>
+        <w:t xml:space="preserve">, </w:t>
+      </w:r>
+      <w:proofErr w:type="spellStart"/>
+      <w:r>
+        <w:rPr>
+          <w:rFonts w:ascii="Consolas" w:hAnsi="Consolas" w:cs="Consolas"/>
+          <w:color w:val="000000"/>
+        </w:rPr>
+        <w:t>y_vec</w:t>
+      </w:r>
+      <w:proofErr w:type="spellEnd"/>
+      <w:r>
+        <w:rPr>
+          <w:rFonts w:ascii="Consolas" w:hAnsi="Consolas" w:cs="Consolas"/>
+          <w:color w:val="000000"/>
         </w:rPr>
         <w:t>);</w:t>
       </w:r>
@@ -2395,71 +3077,14 @@
         <w:spacing w:after="0" w:line="240" w:lineRule="auto"/>
         <w:rPr>
           <w:rFonts w:ascii="Consolas" w:hAnsi="Consolas" w:cs="Times New Roman"/>
-          <w:sz w:val="20"/>
-          <w:szCs w:val="20"/>
-        </w:rPr>
-      </w:pPr>
-      <w:r>
-        <w:rPr>
-          <w:rFonts w:ascii="Consolas" w:hAnsi="Consolas" w:cs="Consolas"/>
-          <w:color w:val="000000"/>
-          <w:sz w:val="20"/>
-          <w:szCs w:val="20"/>
-        </w:rPr>
-        <w:t>figure(2)</w:t>
-      </w:r>
-    </w:p>
-    <w:p>
-      <w:pPr>
-        <w:autoSpaceDE w:val="0"/>
-        <w:autoSpaceDN w:val="0"/>
-        <w:adjustRightInd w:val="0"/>
-        <w:spacing w:after="0" w:line="240" w:lineRule="auto"/>
-        <w:rPr>
-          <w:rFonts w:ascii="Consolas" w:hAnsi="Consolas" w:cs="Times New Roman"/>
-          <w:sz w:val="20"/>
-          <w:szCs w:val="20"/>
-        </w:rPr>
-      </w:pPr>
-      <w:proofErr w:type="spellStart"/>
-      <w:r>
-        <w:rPr>
-          <w:rFonts w:ascii="Consolas" w:hAnsi="Consolas" w:cs="Consolas"/>
-          <w:color w:val="000000"/>
-          <w:sz w:val="20"/>
-          <w:szCs w:val="20"/>
-        </w:rPr>
-        <w:t>rlocus</w:t>
-      </w:r>
-      <w:proofErr w:type="spellEnd"/>
-      <w:r>
-        <w:rPr>
-          <w:rFonts w:ascii="Consolas" w:hAnsi="Consolas" w:cs="Consolas"/>
-          <w:color w:val="000000"/>
-          <w:sz w:val="20"/>
-          <w:szCs w:val="20"/>
-        </w:rPr>
-        <w:t>(sys)</w:t>
-      </w:r>
-    </w:p>
-    <w:p>
-      <w:pPr>
-        <w:autoSpaceDE w:val="0"/>
-        <w:autoSpaceDN w:val="0"/>
-        <w:adjustRightInd w:val="0"/>
-        <w:spacing w:after="0" w:line="240" w:lineRule="auto"/>
-        <w:rPr>
-          <w:rFonts w:ascii="Consolas" w:hAnsi="Consolas" w:cs="Times New Roman"/>
-          <w:sz w:val="20"/>
-          <w:szCs w:val="20"/>
-        </w:rPr>
-      </w:pPr>
-      <w:r>
-        <w:rPr>
-          <w:rFonts w:ascii="Consolas" w:hAnsi="Consolas" w:cs="Consolas"/>
-          <w:color w:val="000000"/>
-          <w:sz w:val="20"/>
-          <w:szCs w:val="20"/>
+          <w:sz w:val="24"/>
+          <w:szCs w:val="24"/>
+        </w:rPr>
+      </w:pPr>
+      <w:r>
+        <w:rPr>
+          <w:rFonts w:ascii="Consolas" w:hAnsi="Consolas" w:cs="Consolas"/>
+          <w:color w:val="000000"/>
         </w:rPr>
         <w:t>title(</w:t>
       </w:r>
@@ -2467,17 +3092,13 @@
         <w:rPr>
           <w:rFonts w:ascii="Consolas" w:hAnsi="Consolas" w:cs="Consolas"/>
           <w:color w:val="A020F0"/>
-          <w:sz w:val="20"/>
-          <w:szCs w:val="20"/>
-        </w:rPr>
-        <w:t>'Root Locus of the Plant With Controller'</w:t>
-      </w:r>
-      <w:r>
-        <w:rPr>
-          <w:rFonts w:ascii="Consolas" w:hAnsi="Consolas" w:cs="Consolas"/>
-          <w:color w:val="000000"/>
-          <w:sz w:val="20"/>
-          <w:szCs w:val="20"/>
+        </w:rPr>
+        <w:t>'Ramp Response'</w:t>
+      </w:r>
+      <w:r>
+        <w:rPr>
+          <w:rFonts w:ascii="Consolas" w:hAnsi="Consolas" w:cs="Consolas"/>
+          <w:color w:val="000000"/>
         </w:rPr>
         <w:t>);</w:t>
       </w:r>
@@ -2490,622 +3111,22 @@
         <w:spacing w:after="0" w:line="240" w:lineRule="auto"/>
         <w:rPr>
           <w:rFonts w:ascii="Consolas" w:hAnsi="Consolas" w:cs="Times New Roman"/>
-          <w:sz w:val="20"/>
-          <w:szCs w:val="20"/>
-        </w:rPr>
-      </w:pPr>
-      <w:r>
-        <w:rPr>
-          <w:rFonts w:ascii="Consolas" w:hAnsi="Consolas" w:cs="Consolas"/>
-          <w:color w:val="000000"/>
-          <w:sz w:val="20"/>
-          <w:szCs w:val="20"/>
-        </w:rPr>
-        <w:t xml:space="preserve">hold </w:t>
-      </w:r>
-      <w:r>
-        <w:rPr>
-          <w:rFonts w:ascii="Consolas" w:hAnsi="Consolas" w:cs="Consolas"/>
-          <w:color w:val="A020F0"/>
-          <w:sz w:val="20"/>
-          <w:szCs w:val="20"/>
-        </w:rPr>
-        <w:t>on</w:t>
-      </w:r>
-      <w:r>
-        <w:rPr>
-          <w:rFonts w:ascii="Consolas" w:hAnsi="Consolas" w:cs="Consolas"/>
-          <w:color w:val="000000"/>
-          <w:sz w:val="20"/>
-          <w:szCs w:val="20"/>
-        </w:rPr>
-        <w:t>;</w:t>
-      </w:r>
-    </w:p>
-    <w:p>
-      <w:pPr>
-        <w:autoSpaceDE w:val="0"/>
-        <w:autoSpaceDN w:val="0"/>
-        <w:adjustRightInd w:val="0"/>
-        <w:spacing w:after="0" w:line="240" w:lineRule="auto"/>
-        <w:rPr>
-          <w:rFonts w:ascii="Consolas" w:hAnsi="Consolas" w:cs="Times New Roman"/>
-          <w:sz w:val="20"/>
-          <w:szCs w:val="20"/>
-        </w:rPr>
-      </w:pPr>
-      <w:proofErr w:type="spellStart"/>
-      <w:r>
-        <w:rPr>
-          <w:rFonts w:ascii="Consolas" w:hAnsi="Consolas" w:cs="Consolas"/>
-          <w:color w:val="000000"/>
-          <w:sz w:val="20"/>
-          <w:szCs w:val="20"/>
-        </w:rPr>
-        <w:t>omega_vec</w:t>
-      </w:r>
-      <w:proofErr w:type="spellEnd"/>
-      <w:r>
-        <w:rPr>
-          <w:rFonts w:ascii="Consolas" w:hAnsi="Consolas" w:cs="Consolas"/>
-          <w:color w:val="000000"/>
-          <w:sz w:val="20"/>
-          <w:szCs w:val="20"/>
-        </w:rPr>
-        <w:t xml:space="preserve"> = -.1:-.1:-10;</w:t>
-      </w:r>
-    </w:p>
-    <w:p>
-      <w:pPr>
-        <w:autoSpaceDE w:val="0"/>
-        <w:autoSpaceDN w:val="0"/>
-        <w:adjustRightInd w:val="0"/>
-        <w:spacing w:after="0" w:line="240" w:lineRule="auto"/>
-        <w:rPr>
-          <w:rFonts w:ascii="Consolas" w:hAnsi="Consolas" w:cs="Times New Roman"/>
-          <w:sz w:val="20"/>
-          <w:szCs w:val="20"/>
-        </w:rPr>
-      </w:pPr>
-      <w:r>
-        <w:rPr>
-          <w:rFonts w:ascii="Consolas" w:hAnsi="Consolas" w:cs="Consolas"/>
-          <w:color w:val="000000"/>
-          <w:sz w:val="20"/>
-          <w:szCs w:val="20"/>
-        </w:rPr>
-        <w:t>plot(</w:t>
-      </w:r>
-      <w:proofErr w:type="spellStart"/>
-      <w:r>
-        <w:rPr>
-          <w:rFonts w:ascii="Consolas" w:hAnsi="Consolas" w:cs="Consolas"/>
-          <w:color w:val="000000"/>
-          <w:sz w:val="20"/>
-          <w:szCs w:val="20"/>
-        </w:rPr>
-        <w:t>omega_vec,omega_vec</w:t>
-      </w:r>
-      <w:proofErr w:type="spellEnd"/>
-      <w:r>
-        <w:rPr>
-          <w:rFonts w:ascii="Consolas" w:hAnsi="Consolas" w:cs="Consolas"/>
-          <w:color w:val="000000"/>
-          <w:sz w:val="20"/>
-          <w:szCs w:val="20"/>
-        </w:rPr>
-        <w:t>*(1-damping^2),</w:t>
-      </w:r>
-      <w:r>
-        <w:rPr>
-          <w:rFonts w:ascii="Consolas" w:hAnsi="Consolas" w:cs="Consolas"/>
-          <w:color w:val="A020F0"/>
-          <w:sz w:val="20"/>
-          <w:szCs w:val="20"/>
-        </w:rPr>
-        <w:t>'r'</w:t>
-      </w:r>
-      <w:r>
-        <w:rPr>
-          <w:rFonts w:ascii="Consolas" w:hAnsi="Consolas" w:cs="Consolas"/>
-          <w:color w:val="000000"/>
-          <w:sz w:val="20"/>
-          <w:szCs w:val="20"/>
-        </w:rPr>
-        <w:t>);</w:t>
-      </w:r>
-    </w:p>
-    <w:p>
-      <w:pPr>
-        <w:autoSpaceDE w:val="0"/>
-        <w:autoSpaceDN w:val="0"/>
-        <w:adjustRightInd w:val="0"/>
-        <w:spacing w:after="0" w:line="240" w:lineRule="auto"/>
-        <w:rPr>
-          <w:rFonts w:ascii="Consolas" w:hAnsi="Consolas" w:cs="Times New Roman"/>
-          <w:sz w:val="20"/>
-          <w:szCs w:val="20"/>
-        </w:rPr>
-      </w:pPr>
-      <w:r>
-        <w:rPr>
-          <w:rFonts w:ascii="Consolas" w:hAnsi="Consolas" w:cs="Consolas"/>
-          <w:color w:val="000000"/>
-          <w:sz w:val="20"/>
-          <w:szCs w:val="20"/>
-        </w:rPr>
-        <w:t>plot(</w:t>
-      </w:r>
-      <w:proofErr w:type="spellStart"/>
-      <w:r>
-        <w:rPr>
-          <w:rFonts w:ascii="Consolas" w:hAnsi="Consolas" w:cs="Consolas"/>
-          <w:color w:val="000000"/>
-          <w:sz w:val="20"/>
-          <w:szCs w:val="20"/>
-        </w:rPr>
-        <w:t>omega_vec,-omega_vec</w:t>
-      </w:r>
-      <w:proofErr w:type="spellEnd"/>
-      <w:r>
-        <w:rPr>
-          <w:rFonts w:ascii="Consolas" w:hAnsi="Consolas" w:cs="Consolas"/>
-          <w:color w:val="000000"/>
-          <w:sz w:val="20"/>
-          <w:szCs w:val="20"/>
-        </w:rPr>
-        <w:t>*(1-damping^2),</w:t>
-      </w:r>
-      <w:r>
-        <w:rPr>
-          <w:rFonts w:ascii="Consolas" w:hAnsi="Consolas" w:cs="Consolas"/>
-          <w:color w:val="A020F0"/>
-          <w:sz w:val="20"/>
-          <w:szCs w:val="20"/>
-        </w:rPr>
-        <w:t>'r'</w:t>
-      </w:r>
-      <w:r>
-        <w:rPr>
-          <w:rFonts w:ascii="Consolas" w:hAnsi="Consolas" w:cs="Consolas"/>
-          <w:color w:val="000000"/>
-          <w:sz w:val="20"/>
-          <w:szCs w:val="20"/>
-        </w:rPr>
-        <w:t>);</w:t>
-      </w:r>
-    </w:p>
-    <w:p>
-      <w:pPr>
-        <w:autoSpaceDE w:val="0"/>
-        <w:autoSpaceDN w:val="0"/>
-        <w:adjustRightInd w:val="0"/>
-        <w:spacing w:after="0" w:line="240" w:lineRule="auto"/>
-        <w:rPr>
-          <w:rFonts w:ascii="Consolas" w:hAnsi="Consolas" w:cs="Times New Roman"/>
-          <w:sz w:val="20"/>
-          <w:szCs w:val="20"/>
-        </w:rPr>
-      </w:pPr>
-      <w:r>
-        <w:rPr>
-          <w:rFonts w:ascii="Consolas" w:hAnsi="Consolas" w:cs="Consolas"/>
-          <w:color w:val="000000"/>
-          <w:sz w:val="20"/>
-          <w:szCs w:val="20"/>
-        </w:rPr>
-        <w:t>plot(-</w:t>
-      </w:r>
-      <w:proofErr w:type="spellStart"/>
-      <w:r>
-        <w:rPr>
-          <w:rFonts w:ascii="Consolas" w:hAnsi="Consolas" w:cs="Consolas"/>
-          <w:color w:val="000000"/>
-          <w:sz w:val="20"/>
-          <w:szCs w:val="20"/>
-        </w:rPr>
-        <w:t>omega_n</w:t>
-      </w:r>
-      <w:proofErr w:type="spellEnd"/>
-      <w:r>
-        <w:rPr>
-          <w:rFonts w:ascii="Consolas" w:hAnsi="Consolas" w:cs="Consolas"/>
-          <w:color w:val="000000"/>
-          <w:sz w:val="20"/>
-          <w:szCs w:val="20"/>
-        </w:rPr>
-        <w:t>*damping*ones(1,11),(-5:1:5),</w:t>
-      </w:r>
-      <w:r>
-        <w:rPr>
-          <w:rFonts w:ascii="Consolas" w:hAnsi="Consolas" w:cs="Consolas"/>
-          <w:color w:val="A020F0"/>
-          <w:sz w:val="20"/>
-          <w:szCs w:val="20"/>
-        </w:rPr>
-        <w:t>'r'</w:t>
-      </w:r>
-      <w:r>
-        <w:rPr>
-          <w:rFonts w:ascii="Consolas" w:hAnsi="Consolas" w:cs="Consolas"/>
-          <w:color w:val="000000"/>
-          <w:sz w:val="20"/>
-          <w:szCs w:val="20"/>
-        </w:rPr>
-        <w:t>);</w:t>
-      </w:r>
-    </w:p>
-    <w:p>
-      <w:pPr>
-        <w:autoSpaceDE w:val="0"/>
-        <w:autoSpaceDN w:val="0"/>
-        <w:adjustRightInd w:val="0"/>
-        <w:spacing w:after="0" w:line="240" w:lineRule="auto"/>
-        <w:rPr>
-          <w:rFonts w:ascii="Consolas" w:hAnsi="Consolas" w:cs="Times New Roman"/>
-          <w:sz w:val="20"/>
-          <w:szCs w:val="20"/>
-        </w:rPr>
-      </w:pPr>
-      <w:r>
-        <w:rPr>
-          <w:rFonts w:ascii="Consolas" w:hAnsi="Consolas" w:cs="Consolas"/>
-          <w:color w:val="000000"/>
-          <w:sz w:val="20"/>
-          <w:szCs w:val="20"/>
-        </w:rPr>
-        <w:t xml:space="preserve">hold </w:t>
-      </w:r>
-      <w:r>
-        <w:rPr>
-          <w:rFonts w:ascii="Consolas" w:hAnsi="Consolas" w:cs="Consolas"/>
-          <w:color w:val="A020F0"/>
-          <w:sz w:val="20"/>
-          <w:szCs w:val="20"/>
-        </w:rPr>
-        <w:t>off</w:t>
-      </w:r>
-      <w:r>
-        <w:rPr>
-          <w:rFonts w:ascii="Consolas" w:hAnsi="Consolas" w:cs="Consolas"/>
-          <w:color w:val="000000"/>
-          <w:sz w:val="20"/>
-          <w:szCs w:val="20"/>
-        </w:rPr>
-        <w:t>;</w:t>
-      </w:r>
-    </w:p>
-    <w:p>
-      <w:pPr>
-        <w:autoSpaceDE w:val="0"/>
-        <w:autoSpaceDN w:val="0"/>
-        <w:adjustRightInd w:val="0"/>
-        <w:spacing w:after="0" w:line="240" w:lineRule="auto"/>
-        <w:rPr>
-          <w:rFonts w:ascii="Consolas" w:hAnsi="Consolas" w:cs="Times New Roman"/>
-          <w:sz w:val="20"/>
-          <w:szCs w:val="20"/>
-        </w:rPr>
-      </w:pPr>
-      <w:r>
-        <w:rPr>
-          <w:rFonts w:ascii="Consolas" w:hAnsi="Consolas" w:cs="Consolas"/>
-          <w:color w:val="000000"/>
-          <w:sz w:val="20"/>
-          <w:szCs w:val="20"/>
-        </w:rPr>
-        <w:t xml:space="preserve"> </w:t>
-      </w:r>
-    </w:p>
-    <w:p>
-      <w:pPr>
-        <w:autoSpaceDE w:val="0"/>
-        <w:autoSpaceDN w:val="0"/>
-        <w:adjustRightInd w:val="0"/>
-        <w:spacing w:after="0" w:line="240" w:lineRule="auto"/>
-        <w:rPr>
-          <w:rFonts w:ascii="Consolas" w:hAnsi="Consolas" w:cs="Times New Roman"/>
-          <w:sz w:val="20"/>
-          <w:szCs w:val="20"/>
-        </w:rPr>
-      </w:pPr>
-      <w:r>
-        <w:rPr>
-          <w:rFonts w:ascii="Consolas" w:hAnsi="Consolas" w:cs="Consolas"/>
-          <w:color w:val="228B22"/>
-          <w:sz w:val="20"/>
-          <w:szCs w:val="20"/>
-        </w:rPr>
-        <w:t>%3 Step Response</w:t>
-      </w:r>
-    </w:p>
-    <w:p>
-      <w:pPr>
-        <w:autoSpaceDE w:val="0"/>
-        <w:autoSpaceDN w:val="0"/>
-        <w:adjustRightInd w:val="0"/>
-        <w:spacing w:after="0" w:line="240" w:lineRule="auto"/>
-        <w:rPr>
-          <w:rFonts w:ascii="Consolas" w:hAnsi="Consolas" w:cs="Times New Roman"/>
-          <w:sz w:val="20"/>
-          <w:szCs w:val="20"/>
-        </w:rPr>
-      </w:pPr>
-      <w:proofErr w:type="spellStart"/>
-      <w:r>
-        <w:rPr>
-          <w:rFonts w:ascii="Consolas" w:hAnsi="Consolas" w:cs="Consolas"/>
-          <w:color w:val="000000"/>
-          <w:sz w:val="20"/>
-          <w:szCs w:val="20"/>
-        </w:rPr>
-        <w:t>sys_fb</w:t>
-      </w:r>
-      <w:proofErr w:type="spellEnd"/>
-      <w:r>
-        <w:rPr>
-          <w:rFonts w:ascii="Consolas" w:hAnsi="Consolas" w:cs="Consolas"/>
-          <w:color w:val="000000"/>
-          <w:sz w:val="20"/>
-          <w:szCs w:val="20"/>
-        </w:rPr>
-        <w:t xml:space="preserve"> = feedback(sys,1)</w:t>
-      </w:r>
-    </w:p>
-    <w:p>
-      <w:pPr>
-        <w:autoSpaceDE w:val="0"/>
-        <w:autoSpaceDN w:val="0"/>
-        <w:adjustRightInd w:val="0"/>
-        <w:spacing w:after="0" w:line="240" w:lineRule="auto"/>
-        <w:rPr>
-          <w:rFonts w:ascii="Consolas" w:hAnsi="Consolas" w:cs="Times New Roman"/>
-          <w:sz w:val="20"/>
-          <w:szCs w:val="20"/>
-        </w:rPr>
-      </w:pPr>
-      <w:r>
-        <w:rPr>
-          <w:rFonts w:ascii="Consolas" w:hAnsi="Consolas" w:cs="Consolas"/>
-          <w:color w:val="000000"/>
-          <w:sz w:val="20"/>
-          <w:szCs w:val="20"/>
-        </w:rPr>
-        <w:t>figure(3);</w:t>
-      </w:r>
-    </w:p>
-    <w:p>
-      <w:pPr>
-        <w:autoSpaceDE w:val="0"/>
-        <w:autoSpaceDN w:val="0"/>
-        <w:adjustRightInd w:val="0"/>
-        <w:spacing w:after="0" w:line="240" w:lineRule="auto"/>
-        <w:rPr>
-          <w:rFonts w:ascii="Consolas" w:hAnsi="Consolas" w:cs="Times New Roman"/>
-          <w:sz w:val="20"/>
-          <w:szCs w:val="20"/>
-        </w:rPr>
-      </w:pPr>
-      <w:proofErr w:type="spellStart"/>
-      <w:r>
-        <w:rPr>
-          <w:rFonts w:ascii="Consolas" w:hAnsi="Consolas" w:cs="Consolas"/>
-          <w:color w:val="000000"/>
-          <w:sz w:val="20"/>
-          <w:szCs w:val="20"/>
-        </w:rPr>
-        <w:t>step_resp</w:t>
-      </w:r>
-      <w:proofErr w:type="spellEnd"/>
-      <w:r>
-        <w:rPr>
-          <w:rFonts w:ascii="Consolas" w:hAnsi="Consolas" w:cs="Consolas"/>
-          <w:color w:val="000000"/>
-          <w:sz w:val="20"/>
-          <w:szCs w:val="20"/>
-        </w:rPr>
-        <w:t xml:space="preserve"> = step(</w:t>
-      </w:r>
-      <w:proofErr w:type="spellStart"/>
-      <w:r>
-        <w:rPr>
-          <w:rFonts w:ascii="Consolas" w:hAnsi="Consolas" w:cs="Consolas"/>
-          <w:color w:val="000000"/>
-          <w:sz w:val="20"/>
-          <w:szCs w:val="20"/>
-        </w:rPr>
-        <w:t>sys_fb</w:t>
-      </w:r>
-      <w:proofErr w:type="spellEnd"/>
-      <w:r>
-        <w:rPr>
-          <w:rFonts w:ascii="Consolas" w:hAnsi="Consolas" w:cs="Consolas"/>
-          <w:color w:val="000000"/>
-          <w:sz w:val="20"/>
-          <w:szCs w:val="20"/>
-        </w:rPr>
-        <w:t>);</w:t>
-      </w:r>
-    </w:p>
-    <w:p>
-      <w:pPr>
-        <w:autoSpaceDE w:val="0"/>
-        <w:autoSpaceDN w:val="0"/>
-        <w:adjustRightInd w:val="0"/>
-        <w:spacing w:after="0" w:line="240" w:lineRule="auto"/>
-        <w:rPr>
-          <w:rFonts w:ascii="Consolas" w:hAnsi="Consolas" w:cs="Times New Roman"/>
-          <w:sz w:val="20"/>
-          <w:szCs w:val="20"/>
-        </w:rPr>
-      </w:pPr>
-      <w:r>
-        <w:rPr>
-          <w:rFonts w:ascii="Consolas" w:hAnsi="Consolas" w:cs="Consolas"/>
-          <w:color w:val="000000"/>
-          <w:sz w:val="20"/>
-          <w:szCs w:val="20"/>
-        </w:rPr>
-        <w:t>title(</w:t>
-      </w:r>
-      <w:r>
-        <w:rPr>
-          <w:rFonts w:ascii="Consolas" w:hAnsi="Consolas" w:cs="Consolas"/>
-          <w:color w:val="A020F0"/>
-          <w:sz w:val="20"/>
-          <w:szCs w:val="20"/>
-        </w:rPr>
-        <w:t>'Step Response'</w:t>
-      </w:r>
-      <w:r>
-        <w:rPr>
-          <w:rFonts w:ascii="Consolas" w:hAnsi="Consolas" w:cs="Consolas"/>
-          <w:color w:val="000000"/>
-          <w:sz w:val="20"/>
-          <w:szCs w:val="20"/>
-        </w:rPr>
-        <w:t>);</w:t>
-      </w:r>
-    </w:p>
-    <w:p>
-      <w:pPr>
-        <w:autoSpaceDE w:val="0"/>
-        <w:autoSpaceDN w:val="0"/>
-        <w:adjustRightInd w:val="0"/>
-        <w:spacing w:after="0" w:line="240" w:lineRule="auto"/>
-        <w:rPr>
-          <w:rFonts w:ascii="Consolas" w:hAnsi="Consolas" w:cs="Times New Roman"/>
-          <w:sz w:val="20"/>
-          <w:szCs w:val="20"/>
-        </w:rPr>
-      </w:pPr>
-      <w:r>
-        <w:rPr>
-          <w:rFonts w:ascii="Consolas" w:hAnsi="Consolas" w:cs="Consolas"/>
-          <w:color w:val="000000"/>
-          <w:sz w:val="20"/>
-          <w:szCs w:val="20"/>
-        </w:rPr>
-        <w:t>Mp = max(</w:t>
-      </w:r>
-      <w:proofErr w:type="spellStart"/>
-      <w:r>
-        <w:rPr>
-          <w:rFonts w:ascii="Consolas" w:hAnsi="Consolas" w:cs="Consolas"/>
-          <w:color w:val="000000"/>
-          <w:sz w:val="20"/>
-          <w:szCs w:val="20"/>
-        </w:rPr>
-        <w:t>step_resp</w:t>
-      </w:r>
-      <w:proofErr w:type="spellEnd"/>
-      <w:r>
-        <w:rPr>
-          <w:rFonts w:ascii="Consolas" w:hAnsi="Consolas" w:cs="Consolas"/>
-          <w:color w:val="000000"/>
-          <w:sz w:val="20"/>
-          <w:szCs w:val="20"/>
-        </w:rPr>
-        <w:t>)-1</w:t>
-      </w:r>
-    </w:p>
-    <w:p>
-      <w:pPr>
-        <w:autoSpaceDE w:val="0"/>
-        <w:autoSpaceDN w:val="0"/>
-        <w:adjustRightInd w:val="0"/>
-        <w:spacing w:after="0" w:line="240" w:lineRule="auto"/>
-        <w:rPr>
-          <w:rFonts w:ascii="Consolas" w:hAnsi="Consolas" w:cs="Times New Roman"/>
-          <w:sz w:val="20"/>
-          <w:szCs w:val="20"/>
-        </w:rPr>
-      </w:pPr>
-      <w:r>
-        <w:rPr>
-          <w:rFonts w:ascii="Consolas" w:hAnsi="Consolas" w:cs="Consolas"/>
-          <w:color w:val="000000"/>
-          <w:sz w:val="20"/>
-          <w:szCs w:val="20"/>
-        </w:rPr>
-        <w:lastRenderedPageBreak/>
-        <w:t xml:space="preserve"> </w:t>
-      </w:r>
-    </w:p>
-    <w:p>
-      <w:pPr>
-        <w:autoSpaceDE w:val="0"/>
-        <w:autoSpaceDN w:val="0"/>
-        <w:adjustRightInd w:val="0"/>
-        <w:spacing w:after="0" w:line="240" w:lineRule="auto"/>
-        <w:rPr>
-          <w:rFonts w:ascii="Consolas" w:hAnsi="Consolas" w:cs="Times New Roman"/>
-          <w:sz w:val="20"/>
-          <w:szCs w:val="20"/>
-        </w:rPr>
-      </w:pPr>
-      <w:r>
-        <w:rPr>
-          <w:rFonts w:ascii="Consolas" w:hAnsi="Consolas" w:cs="Consolas"/>
-          <w:color w:val="228B22"/>
-          <w:sz w:val="20"/>
-          <w:szCs w:val="20"/>
-        </w:rPr>
-        <w:t>%Ramp Response</w:t>
-      </w:r>
-    </w:p>
-    <w:p>
-      <w:pPr>
-        <w:autoSpaceDE w:val="0"/>
-        <w:autoSpaceDN w:val="0"/>
-        <w:adjustRightInd w:val="0"/>
-        <w:spacing w:after="0" w:line="240" w:lineRule="auto"/>
-        <w:rPr>
-          <w:rFonts w:ascii="Consolas" w:hAnsi="Consolas" w:cs="Times New Roman"/>
-          <w:sz w:val="20"/>
-          <w:szCs w:val="20"/>
-        </w:rPr>
-      </w:pPr>
-      <w:proofErr w:type="spellStart"/>
-      <w:r>
-        <w:rPr>
-          <w:rFonts w:ascii="Consolas" w:hAnsi="Consolas" w:cs="Consolas"/>
-          <w:color w:val="000000"/>
-          <w:sz w:val="20"/>
-          <w:szCs w:val="20"/>
-        </w:rPr>
-        <w:t>t_vec</w:t>
-      </w:r>
-      <w:proofErr w:type="spellEnd"/>
-      <w:r>
-        <w:rPr>
-          <w:rFonts w:ascii="Consolas" w:hAnsi="Consolas" w:cs="Consolas"/>
-          <w:color w:val="000000"/>
-          <w:sz w:val="20"/>
-          <w:szCs w:val="20"/>
-        </w:rPr>
-        <w:t xml:space="preserve"> = 0:.1:100;</w:t>
-      </w:r>
-    </w:p>
-    <w:p>
-      <w:pPr>
-        <w:autoSpaceDE w:val="0"/>
-        <w:autoSpaceDN w:val="0"/>
-        <w:adjustRightInd w:val="0"/>
-        <w:spacing w:after="0" w:line="240" w:lineRule="auto"/>
-        <w:rPr>
-          <w:rFonts w:ascii="Consolas" w:hAnsi="Consolas" w:cs="Times New Roman"/>
-          <w:sz w:val="20"/>
-          <w:szCs w:val="20"/>
-        </w:rPr>
-      </w:pPr>
-      <w:proofErr w:type="spellStart"/>
-      <w:r>
-        <w:rPr>
-          <w:rFonts w:ascii="Consolas" w:hAnsi="Consolas" w:cs="Consolas"/>
-          <w:color w:val="000000"/>
-          <w:sz w:val="20"/>
-          <w:szCs w:val="20"/>
+          <w:sz w:val="24"/>
+          <w:szCs w:val="24"/>
+        </w:rPr>
+      </w:pPr>
+      <w:r>
+        <w:rPr>
+          <w:rFonts w:ascii="Consolas" w:hAnsi="Consolas" w:cs="Consolas"/>
+          <w:color w:val="000000"/>
+        </w:rPr>
+        <w:t>kV = (</w:t>
+      </w:r>
+      <w:proofErr w:type="spellStart"/>
+      <w:r>
+        <w:rPr>
+          <w:rFonts w:ascii="Consolas" w:hAnsi="Consolas" w:cs="Consolas"/>
+          <w:color w:val="000000"/>
         </w:rPr>
         <w:t>y_vec</w:t>
       </w:r>
@@ -3114,266 +3135,9 @@
         <w:rPr>
           <w:rFonts w:ascii="Consolas" w:hAnsi="Consolas" w:cs="Consolas"/>
           <w:color w:val="000000"/>
-          <w:sz w:val="20"/>
-          <w:szCs w:val="20"/>
-        </w:rPr>
-        <w:t xml:space="preserve"> = </w:t>
-      </w:r>
-      <w:proofErr w:type="spellStart"/>
-      <w:r>
-        <w:rPr>
-          <w:rFonts w:ascii="Consolas" w:hAnsi="Consolas" w:cs="Consolas"/>
-          <w:color w:val="000000"/>
-          <w:sz w:val="20"/>
-          <w:szCs w:val="20"/>
-        </w:rPr>
-        <w:t>lsim</w:t>
-      </w:r>
-      <w:proofErr w:type="spellEnd"/>
-      <w:r>
-        <w:rPr>
-          <w:rFonts w:ascii="Consolas" w:hAnsi="Consolas" w:cs="Consolas"/>
-          <w:color w:val="000000"/>
-          <w:sz w:val="20"/>
-          <w:szCs w:val="20"/>
-        </w:rPr>
-        <w:t>(</w:t>
-      </w:r>
-      <w:proofErr w:type="spellStart"/>
-      <w:r>
-        <w:rPr>
-          <w:rFonts w:ascii="Consolas" w:hAnsi="Consolas" w:cs="Consolas"/>
-          <w:color w:val="000000"/>
-          <w:sz w:val="20"/>
-          <w:szCs w:val="20"/>
-        </w:rPr>
-        <w:t>sys_fb,t_vec,t_vec</w:t>
-      </w:r>
-      <w:proofErr w:type="spellEnd"/>
-      <w:r>
-        <w:rPr>
-          <w:rFonts w:ascii="Consolas" w:hAnsi="Consolas" w:cs="Consolas"/>
-          <w:color w:val="000000"/>
-          <w:sz w:val="20"/>
-          <w:szCs w:val="20"/>
-        </w:rPr>
-        <w:t>);</w:t>
-      </w:r>
-    </w:p>
-    <w:p>
-      <w:pPr>
-        <w:autoSpaceDE w:val="0"/>
-        <w:autoSpaceDN w:val="0"/>
-        <w:adjustRightInd w:val="0"/>
-        <w:spacing w:after="0" w:line="240" w:lineRule="auto"/>
-        <w:rPr>
-          <w:rFonts w:ascii="Consolas" w:hAnsi="Consolas" w:cs="Times New Roman"/>
-          <w:sz w:val="20"/>
-          <w:szCs w:val="20"/>
-        </w:rPr>
-      </w:pPr>
-      <w:r>
-        <w:rPr>
-          <w:rFonts w:ascii="Consolas" w:hAnsi="Consolas" w:cs="Consolas"/>
-          <w:color w:val="000000"/>
-          <w:sz w:val="20"/>
-          <w:szCs w:val="20"/>
-        </w:rPr>
-        <w:t>figure(4);</w:t>
-      </w:r>
-    </w:p>
-    <w:p>
-      <w:pPr>
-        <w:autoSpaceDE w:val="0"/>
-        <w:autoSpaceDN w:val="0"/>
-        <w:adjustRightInd w:val="0"/>
-        <w:spacing w:after="0" w:line="240" w:lineRule="auto"/>
-        <w:rPr>
-          <w:rFonts w:ascii="Consolas" w:hAnsi="Consolas" w:cs="Times New Roman"/>
-          <w:sz w:val="20"/>
-          <w:szCs w:val="20"/>
-        </w:rPr>
-      </w:pPr>
-      <w:r>
-        <w:rPr>
-          <w:rFonts w:ascii="Consolas" w:hAnsi="Consolas" w:cs="Consolas"/>
-          <w:color w:val="000000"/>
-          <w:sz w:val="20"/>
-          <w:szCs w:val="20"/>
-        </w:rPr>
-        <w:t>plot(</w:t>
-      </w:r>
-      <w:proofErr w:type="spellStart"/>
-      <w:r>
-        <w:rPr>
-          <w:rFonts w:ascii="Consolas" w:hAnsi="Consolas" w:cs="Consolas"/>
-          <w:color w:val="000000"/>
-          <w:sz w:val="20"/>
-          <w:szCs w:val="20"/>
-        </w:rPr>
-        <w:t>t_vec</w:t>
-      </w:r>
-      <w:proofErr w:type="spellEnd"/>
-      <w:r>
-        <w:rPr>
-          <w:rFonts w:ascii="Consolas" w:hAnsi="Consolas" w:cs="Consolas"/>
-          <w:color w:val="000000"/>
-          <w:sz w:val="20"/>
-          <w:szCs w:val="20"/>
-        </w:rPr>
-        <w:t xml:space="preserve">, </w:t>
-      </w:r>
-      <w:proofErr w:type="spellStart"/>
-      <w:r>
-        <w:rPr>
-          <w:rFonts w:ascii="Consolas" w:hAnsi="Consolas" w:cs="Consolas"/>
-          <w:color w:val="000000"/>
-          <w:sz w:val="20"/>
-          <w:szCs w:val="20"/>
-        </w:rPr>
-        <w:t>t_vec</w:t>
-      </w:r>
-      <w:proofErr w:type="spellEnd"/>
-      <w:r>
-        <w:rPr>
-          <w:rFonts w:ascii="Consolas" w:hAnsi="Consolas" w:cs="Consolas"/>
-          <w:color w:val="000000"/>
-          <w:sz w:val="20"/>
-          <w:szCs w:val="20"/>
-        </w:rPr>
-        <w:t xml:space="preserve">, </w:t>
-      </w:r>
-      <w:proofErr w:type="spellStart"/>
-      <w:r>
-        <w:rPr>
-          <w:rFonts w:ascii="Consolas" w:hAnsi="Consolas" w:cs="Consolas"/>
-          <w:color w:val="000000"/>
-          <w:sz w:val="20"/>
-          <w:szCs w:val="20"/>
-        </w:rPr>
-        <w:t>t_vec</w:t>
-      </w:r>
-      <w:proofErr w:type="spellEnd"/>
-      <w:r>
-        <w:rPr>
-          <w:rFonts w:ascii="Consolas" w:hAnsi="Consolas" w:cs="Consolas"/>
-          <w:color w:val="000000"/>
-          <w:sz w:val="20"/>
-          <w:szCs w:val="20"/>
-        </w:rPr>
-        <w:t xml:space="preserve">, </w:t>
-      </w:r>
-      <w:proofErr w:type="spellStart"/>
-      <w:r>
-        <w:rPr>
-          <w:rFonts w:ascii="Consolas" w:hAnsi="Consolas" w:cs="Consolas"/>
-          <w:color w:val="000000"/>
-          <w:sz w:val="20"/>
-          <w:szCs w:val="20"/>
-        </w:rPr>
-        <w:t>y_vec</w:t>
-      </w:r>
-      <w:proofErr w:type="spellEnd"/>
-      <w:r>
-        <w:rPr>
-          <w:rFonts w:ascii="Consolas" w:hAnsi="Consolas" w:cs="Consolas"/>
-          <w:color w:val="000000"/>
-          <w:sz w:val="20"/>
-          <w:szCs w:val="20"/>
-        </w:rPr>
-        <w:t>);</w:t>
-      </w:r>
-    </w:p>
-    <w:p>
-      <w:pPr>
-        <w:autoSpaceDE w:val="0"/>
-        <w:autoSpaceDN w:val="0"/>
-        <w:adjustRightInd w:val="0"/>
-        <w:spacing w:after="0" w:line="240" w:lineRule="auto"/>
-        <w:rPr>
-          <w:rFonts w:ascii="Consolas" w:hAnsi="Consolas" w:cs="Times New Roman"/>
-          <w:sz w:val="20"/>
-          <w:szCs w:val="20"/>
-        </w:rPr>
-      </w:pPr>
-      <w:r>
-        <w:rPr>
-          <w:rFonts w:ascii="Consolas" w:hAnsi="Consolas" w:cs="Consolas"/>
-          <w:color w:val="000000"/>
-          <w:sz w:val="20"/>
-          <w:szCs w:val="20"/>
-        </w:rPr>
-        <w:t>title(</w:t>
-      </w:r>
-      <w:r>
-        <w:rPr>
-          <w:rFonts w:ascii="Consolas" w:hAnsi="Consolas" w:cs="Consolas"/>
-          <w:color w:val="A020F0"/>
-          <w:sz w:val="20"/>
-          <w:szCs w:val="20"/>
-        </w:rPr>
-        <w:t>'Ramp Response'</w:t>
-      </w:r>
-      <w:r>
-        <w:rPr>
-          <w:rFonts w:ascii="Consolas" w:hAnsi="Consolas" w:cs="Consolas"/>
-          <w:color w:val="000000"/>
-          <w:sz w:val="20"/>
-          <w:szCs w:val="20"/>
-        </w:rPr>
-        <w:t>);</w:t>
-      </w:r>
-    </w:p>
-    <w:p>
-      <w:pPr>
-        <w:autoSpaceDE w:val="0"/>
-        <w:autoSpaceDN w:val="0"/>
-        <w:adjustRightInd w:val="0"/>
-        <w:spacing w:after="0" w:line="240" w:lineRule="auto"/>
-        <w:rPr>
-          <w:rFonts w:ascii="Consolas" w:hAnsi="Consolas" w:cs="Times New Roman"/>
-          <w:sz w:val="20"/>
-          <w:szCs w:val="20"/>
-        </w:rPr>
-      </w:pPr>
-      <w:r>
-        <w:rPr>
-          <w:rFonts w:ascii="Consolas" w:hAnsi="Consolas" w:cs="Consolas"/>
-          <w:color w:val="000000"/>
-          <w:sz w:val="20"/>
-          <w:szCs w:val="20"/>
-        </w:rPr>
-        <w:t>kV = (</w:t>
-      </w:r>
-      <w:proofErr w:type="spellStart"/>
-      <w:r>
-        <w:rPr>
-          <w:rFonts w:ascii="Consolas" w:hAnsi="Consolas" w:cs="Consolas"/>
-          <w:color w:val="000000"/>
-          <w:sz w:val="20"/>
-          <w:szCs w:val="20"/>
-        </w:rPr>
-        <w:t>y_vec</w:t>
-      </w:r>
-      <w:proofErr w:type="spellEnd"/>
-      <w:r>
-        <w:rPr>
-          <w:rFonts w:ascii="Consolas" w:hAnsi="Consolas" w:cs="Consolas"/>
-          <w:color w:val="000000"/>
-          <w:sz w:val="20"/>
-          <w:szCs w:val="20"/>
         </w:rPr>
         <w:t>(1001)-100)/100</w:t>
       </w:r>
-    </w:p>
-    <w:p>
-      <w:pPr>
-        <w:spacing w:line="240" w:lineRule="auto"/>
-        <w:rPr>
-          <w:sz w:val="20"/>
-          <w:szCs w:val="20"/>
-        </w:rPr>
-      </w:pPr>
     </w:p>
     <w:sectPr>
       <w:pgSz w:w="12240" w:h="15840"/>

</xml_diff>